<commit_message>
kubus vragen schema etc
- business vragen 
- schema update
- kubus update
</commit_message>
<xml_diff>
--- a/PROCESSLOG Data Warehouse en Business Intelligence.docx
+++ b/PROCESSLOG Data Warehouse en Business Intelligence.docx
@@ -2,6 +2,8 @@
 <file path=word/document.xml><?xml version="1.0" encoding="utf-8"?>
 <w:document xmlns:wpc="http://schemas.microsoft.com/office/word/2010/wordprocessingCanvas" xmlns:cx="http://schemas.microsoft.com/office/drawing/2014/chartex" xmlns:cx1="http://schemas.microsoft.com/office/drawing/2015/9/8/chartex" xmlns:cx2="http://schemas.microsoft.com/office/drawing/2015/10/21/chartex" xmlns:cx3="http://schemas.microsoft.com/office/drawing/2016/5/9/chartex" xmlns:cx4="http://schemas.microsoft.com/office/drawing/2016/5/10/chartex" xmlns:cx5="http://schemas.microsoft.com/office/drawing/2016/5/11/chartex" xmlns:cx6="http://schemas.microsoft.com/office/drawing/2016/5/12/chartex" xmlns:cx7="http://schemas.microsoft.com/office/drawing/2016/5/13/chartex" xmlns:cx8="http://schemas.microsoft.com/office/drawing/2016/5/14/chartex" xmlns:mc="http://schemas.openxmlformats.org/markup-compatibility/2006" xmlns:aink="http://schemas.microsoft.com/office/drawing/2016/ink" xmlns:am3d="http://schemas.microsoft.com/office/drawing/2017/model3d" xmlns:o="urn:schemas-microsoft-com:office:office" xmlns:r="http://schemas.openxmlformats.org/officeDocument/2006/relationships" xmlns:m="http://schemas.openxmlformats.org/officeDocument/2006/math" xmlns:v="urn:schemas-microsoft-com:vml" xmlns:wp14="http://schemas.microsoft.com/office/word/2010/wordprocessingDrawing" xmlns:wp="http://schemas.openxmlformats.org/drawingml/2006/wordprocessingDrawing" xmlns:w10="urn:schemas-microsoft-com:office:word" xmlns:w="http://schemas.openxmlformats.org/wordprocessingml/2006/main" xmlns:w14="http://schemas.microsoft.com/office/word/2010/wordml" xmlns:w15="http://schemas.microsoft.com/office/word/2012/wordml" xmlns:w16cex="http://schemas.microsoft.com/office/word/2018/wordml/cex" xmlns:w16cid="http://schemas.microsoft.com/office/word/2016/wordml/cid" xmlns:w16="http://schemas.microsoft.com/office/word/2018/wordml" xmlns:w16se="http://schemas.microsoft.com/office/word/2015/wordml/symex" xmlns:wpg="http://schemas.microsoft.com/office/word/2010/wordprocessingGroup" xmlns:wpi="http://schemas.microsoft.com/office/word/2010/wordprocessingInk" xmlns:wne="http://schemas.microsoft.com/office/word/2006/wordml" xmlns:wps="http://schemas.microsoft.com/office/word/2010/wordprocessingShape" mc:Ignorable="w14 w15 w16se w16cid w16 w16cex wp14">
   <w:body>
+    <w:bookmarkStart w:id="0" w:name="_Hlk56873924" w:displacedByCustomXml="next"/>
+    <w:bookmarkEnd w:id="0" w:displacedByCustomXml="next"/>
     <w:sdt>
       <w:sdtPr>
         <w:id w:val="1944413929"/>
@@ -986,12 +988,12 @@
       <w:pPr>
         <w:pStyle w:val="Heading1"/>
       </w:pPr>
-      <w:bookmarkStart w:id="0" w:name="_Toc56598878"/>
+      <w:bookmarkStart w:id="1" w:name="_Toc56875092"/>
       <w:r>
         <w:lastRenderedPageBreak/>
         <w:t>Versiebeheer</w:t>
       </w:r>
-      <w:bookmarkEnd w:id="0"/>
+      <w:bookmarkEnd w:id="1"/>
     </w:p>
     <w:tbl>
       <w:tblPr>
@@ -1123,19 +1125,94 @@
           <w:tcPr>
             <w:tcW w:w="1701" w:type="dxa"/>
           </w:tcPr>
-          <w:p/>
+          <w:p>
+            <w:r>
+              <w:t>S.A. Twardowski</w:t>
+            </w:r>
+          </w:p>
         </w:tc>
         <w:tc>
           <w:tcPr>
             <w:tcW w:w="1417" w:type="dxa"/>
           </w:tcPr>
-          <w:p/>
+          <w:p>
+            <w:r>
+              <w:t>16-11-2020</w:t>
+            </w:r>
+          </w:p>
         </w:tc>
         <w:tc>
           <w:tcPr>
             <w:tcW w:w="5386" w:type="dxa"/>
           </w:tcPr>
-          <w:p/>
+          <w:p>
+            <w:r>
+              <w:t>Kubus software; business vragen;</w:t>
+            </w:r>
+          </w:p>
+        </w:tc>
+      </w:tr>
+      <w:tr>
+        <w:tc>
+          <w:tcPr>
+            <w:tcW w:w="846" w:type="dxa"/>
+          </w:tcPr>
+          <w:p>
+            <w:r>
+              <w:t>0.5</w:t>
+            </w:r>
+          </w:p>
+        </w:tc>
+        <w:tc>
+          <w:tcPr>
+            <w:tcW w:w="1701" w:type="dxa"/>
+          </w:tcPr>
+          <w:p>
+            <w:r>
+              <w:t>S.A. Twardowski</w:t>
+            </w:r>
+          </w:p>
+        </w:tc>
+        <w:tc>
+          <w:tcPr>
+            <w:tcW w:w="1417" w:type="dxa"/>
+          </w:tcPr>
+          <w:p>
+            <w:r>
+              <w:t>21-11-2020</w:t>
+            </w:r>
+          </w:p>
+        </w:tc>
+        <w:tc>
+          <w:tcPr>
+            <w:tcW w:w="5386" w:type="dxa"/>
+          </w:tcPr>
+          <w:p>
+            <w:proofErr w:type="spellStart"/>
+            <w:r>
+              <w:t>Layout</w:t>
+            </w:r>
+            <w:proofErr w:type="spellEnd"/>
+            <w:r>
+              <w:t xml:space="preserve"> opgeknapt; vooruitgang </w:t>
+            </w:r>
+            <w:proofErr w:type="spellStart"/>
+            <w:r>
+              <w:t>updated</w:t>
+            </w:r>
+            <w:proofErr w:type="spellEnd"/>
+            <w:r>
+              <w:t xml:space="preserve">; star schema </w:t>
+            </w:r>
+            <w:proofErr w:type="spellStart"/>
+            <w:r>
+              <w:t>final</w:t>
+            </w:r>
+            <w:proofErr w:type="spellEnd"/>
+            <w:r>
+              <w:t>; kubus</w:t>
+            </w:r>
+          </w:p>
         </w:tc>
       </w:tr>
     </w:tbl>
@@ -1200,7 +1277,7 @@
           <w:r>
             <w:fldChar w:fldCharType="separate"/>
           </w:r>
-          <w:hyperlink w:anchor="_Toc56598878" w:history="1">
+          <w:hyperlink w:anchor="_Toc56875092" w:history="1">
             <w:r>
               <w:rPr>
                 <w:rStyle w:val="Hyperlink"/>
@@ -1223,7 +1300,7 @@
               <w:rPr>
                 <w:webHidden/>
               </w:rPr>
-              <w:instrText xml:space="preserve"> PAGEREF _Toc56598878 \h </w:instrText>
+              <w:instrText xml:space="preserve"> PAGEREF _Toc56875092 \h </w:instrText>
             </w:r>
             <w:r>
               <w:rPr>
@@ -1260,7 +1337,7 @@
               <w:lang w:eastAsia="nl-NL"/>
             </w:rPr>
           </w:pPr>
-          <w:hyperlink w:anchor="_Toc56598879" w:history="1">
+          <w:hyperlink w:anchor="_Toc56875093" w:history="1">
             <w:r>
               <w:rPr>
                 <w:rStyle w:val="Hyperlink"/>
@@ -1283,7 +1360,7 @@
               <w:rPr>
                 <w:webHidden/>
               </w:rPr>
-              <w:instrText xml:space="preserve"> PAGEREF _Toc56598879 \h </w:instrText>
+              <w:instrText xml:space="preserve"> PAGEREF _Toc56875093 \h </w:instrText>
             </w:r>
             <w:r>
               <w:rPr>
@@ -1320,7 +1397,7 @@
               <w:lang w:eastAsia="nl-NL"/>
             </w:rPr>
           </w:pPr>
-          <w:hyperlink w:anchor="_Toc56598880" w:history="1">
+          <w:hyperlink w:anchor="_Toc56875094" w:history="1">
             <w:r>
               <w:rPr>
                 <w:rStyle w:val="Hyperlink"/>
@@ -1343,7 +1420,7 @@
               <w:rPr>
                 <w:webHidden/>
               </w:rPr>
-              <w:instrText xml:space="preserve"> PAGEREF _Toc56598880 \h </w:instrText>
+              <w:instrText xml:space="preserve"> PAGEREF _Toc56875094 \h </w:instrText>
             </w:r>
             <w:r>
               <w:rPr>
@@ -1382,7 +1459,7 @@
               <w:lang w:eastAsia="nl-NL"/>
             </w:rPr>
           </w:pPr>
-          <w:hyperlink w:anchor="_Toc56598881" w:history="1">
+          <w:hyperlink w:anchor="_Toc56875095" w:history="1">
             <w:r>
               <w:rPr>
                 <w:rStyle w:val="Hyperlink"/>
@@ -1409,7 +1486,7 @@
                 <w:noProof/>
                 <w:webHidden/>
               </w:rPr>
-              <w:instrText xml:space="preserve"> PAGEREF _Toc56598881 \h </w:instrText>
+              <w:instrText xml:space="preserve"> PAGEREF _Toc56875095 \h </w:instrText>
             </w:r>
             <w:r>
               <w:rPr>
@@ -1452,7 +1529,7 @@
               <w:lang w:eastAsia="nl-NL"/>
             </w:rPr>
           </w:pPr>
-          <w:hyperlink w:anchor="_Toc56598882" w:history="1">
+          <w:hyperlink w:anchor="_Toc56875096" w:history="1">
             <w:r>
               <w:rPr>
                 <w:rStyle w:val="Hyperlink"/>
@@ -1479,7 +1556,7 @@
                 <w:noProof/>
                 <w:webHidden/>
               </w:rPr>
-              <w:instrText xml:space="preserve"> PAGEREF _Toc56598882 \h </w:instrText>
+              <w:instrText xml:space="preserve"> PAGEREF _Toc56875096 \h </w:instrText>
             </w:r>
             <w:r>
               <w:rPr>
@@ -1522,13 +1599,13 @@
               <w:lang w:eastAsia="nl-NL"/>
             </w:rPr>
           </w:pPr>
-          <w:hyperlink w:anchor="_Toc56598883" w:history="1">
+          <w:hyperlink w:anchor="_Toc56875097" w:history="1">
             <w:r>
               <w:rPr>
                 <w:rStyle w:val="Hyperlink"/>
                 <w:noProof/>
               </w:rPr>
-              <w:t>ETL</w:t>
+              <w:t>Kubus</w:t>
             </w:r>
             <w:r>
               <w:rPr>
@@ -1549,7 +1626,7 @@
                 <w:noProof/>
                 <w:webHidden/>
               </w:rPr>
-              <w:instrText xml:space="preserve"> PAGEREF _Toc56598883 \h </w:instrText>
+              <w:instrText xml:space="preserve"> PAGEREF _Toc56875097 \h </w:instrText>
             </w:r>
             <w:r>
               <w:rPr>
@@ -1592,14 +1669,13 @@
               <w:lang w:eastAsia="nl-NL"/>
             </w:rPr>
           </w:pPr>
-          <w:hyperlink w:anchor="_Toc56598884" w:history="1">
+          <w:hyperlink w:anchor="_Toc56875098" w:history="1">
             <w:r>
               <w:rPr>
                 <w:rStyle w:val="Hyperlink"/>
                 <w:noProof/>
-                <w:lang w:val="en-GB"/>
-              </w:rPr>
-              <w:t>Data Warehousing</w:t>
+              </w:rPr>
+              <w:t>ETL</w:t>
             </w:r>
             <w:r>
               <w:rPr>
@@ -1620,7 +1696,7 @@
                 <w:noProof/>
                 <w:webHidden/>
               </w:rPr>
-              <w:instrText xml:space="preserve"> PAGEREF _Toc56598884 \h </w:instrText>
+              <w:instrText xml:space="preserve"> PAGEREF _Toc56875098 \h </w:instrText>
             </w:r>
             <w:r>
               <w:rPr>
@@ -1663,11 +1739,82 @@
               <w:lang w:eastAsia="nl-NL"/>
             </w:rPr>
           </w:pPr>
-          <w:hyperlink w:anchor="_Toc56598885" w:history="1">
+          <w:hyperlink w:anchor="_Toc56875099" w:history="1">
             <w:r>
               <w:rPr>
                 <w:rStyle w:val="Hyperlink"/>
                 <w:noProof/>
+                <w:lang w:val="en-GB"/>
+              </w:rPr>
+              <w:t>Data Warehousing</w:t>
+            </w:r>
+            <w:r>
+              <w:rPr>
+                <w:noProof/>
+                <w:webHidden/>
+              </w:rPr>
+              <w:tab/>
+            </w:r>
+            <w:r>
+              <w:rPr>
+                <w:noProof/>
+                <w:webHidden/>
+              </w:rPr>
+              <w:fldChar w:fldCharType="begin"/>
+            </w:r>
+            <w:r>
+              <w:rPr>
+                <w:noProof/>
+                <w:webHidden/>
+              </w:rPr>
+              <w:instrText xml:space="preserve"> PAGEREF _Toc56875099 \h </w:instrText>
+            </w:r>
+            <w:r>
+              <w:rPr>
+                <w:noProof/>
+                <w:webHidden/>
+              </w:rPr>
+            </w:r>
+            <w:r>
+              <w:rPr>
+                <w:noProof/>
+                <w:webHidden/>
+              </w:rPr>
+              <w:fldChar w:fldCharType="separate"/>
+            </w:r>
+            <w:r>
+              <w:rPr>
+                <w:noProof/>
+                <w:webHidden/>
+              </w:rPr>
+              <w:t>5</w:t>
+            </w:r>
+            <w:r>
+              <w:rPr>
+                <w:noProof/>
+                <w:webHidden/>
+              </w:rPr>
+              <w:fldChar w:fldCharType="end"/>
+            </w:r>
+          </w:hyperlink>
+        </w:p>
+        <w:p>
+          <w:pPr>
+            <w:pStyle w:val="TOC3"/>
+            <w:tabs>
+              <w:tab w:val="right" w:leader="dot" w:pos="9350"/>
+            </w:tabs>
+            <w:rPr>
+              <w:rFonts w:eastAsiaTheme="minorEastAsia"/>
+              <w:noProof/>
+              <w:lang w:eastAsia="nl-NL"/>
+            </w:rPr>
+          </w:pPr>
+          <w:hyperlink w:anchor="_Toc56875100" w:history="1">
+            <w:r>
+              <w:rPr>
+                <w:rStyle w:val="Hyperlink"/>
+                <w:noProof/>
               </w:rPr>
               <w:t>Visualisatie</w:t>
             </w:r>
@@ -1690,7 +1837,7 @@
                 <w:noProof/>
                 <w:webHidden/>
               </w:rPr>
-              <w:instrText xml:space="preserve"> PAGEREF _Toc56598885 \h </w:instrText>
+              <w:instrText xml:space="preserve"> PAGEREF _Toc56875100 \h </w:instrText>
             </w:r>
             <w:r>
               <w:rPr>
@@ -1710,7 +1857,7 @@
                 <w:noProof/>
                 <w:webHidden/>
               </w:rPr>
-              <w:t>5</w:t>
+              <w:t>6</w:t>
             </w:r>
             <w:r>
               <w:rPr>
@@ -1733,11 +1880,12 @@
               <w:lang w:eastAsia="nl-NL"/>
             </w:rPr>
           </w:pPr>
-          <w:hyperlink w:anchor="_Toc56598886" w:history="1">
+          <w:hyperlink w:anchor="_Toc56875101" w:history="1">
             <w:r>
               <w:rPr>
                 <w:rStyle w:val="Hyperlink"/>
                 <w:noProof/>
+                <w:lang w:val="en-GB"/>
               </w:rPr>
               <w:t>Data set keuze</w:t>
             </w:r>
@@ -1760,7 +1908,7 @@
                 <w:noProof/>
                 <w:webHidden/>
               </w:rPr>
-              <w:instrText xml:space="preserve"> PAGEREF _Toc56598886 \h </w:instrText>
+              <w:instrText xml:space="preserve"> PAGEREF _Toc56875101 \h </w:instrText>
             </w:r>
             <w:r>
               <w:rPr>
@@ -1780,7 +1928,7 @@
                 <w:noProof/>
                 <w:webHidden/>
               </w:rPr>
-              <w:t>6</w:t>
+              <w:t>7</w:t>
             </w:r>
             <w:r>
               <w:rPr>
@@ -1803,7 +1951,7 @@
               <w:lang w:eastAsia="nl-NL"/>
             </w:rPr>
           </w:pPr>
-          <w:hyperlink w:anchor="_Toc56598887" w:history="1">
+          <w:hyperlink w:anchor="_Toc56875102" w:history="1">
             <w:r>
               <w:rPr>
                 <w:rStyle w:val="Hyperlink"/>
@@ -1830,7 +1978,7 @@
                 <w:noProof/>
                 <w:webHidden/>
               </w:rPr>
-              <w:instrText xml:space="preserve"> PAGEREF _Toc56598887 \h </w:instrText>
+              <w:instrText xml:space="preserve"> PAGEREF _Toc56875102 \h </w:instrText>
             </w:r>
             <w:r>
               <w:rPr>
@@ -1850,7 +1998,7 @@
                 <w:noProof/>
                 <w:webHidden/>
               </w:rPr>
-              <w:t>7</w:t>
+              <w:t>8</w:t>
             </w:r>
             <w:r>
               <w:rPr>
@@ -1871,7 +2019,7 @@
               <w:lang w:eastAsia="nl-NL"/>
             </w:rPr>
           </w:pPr>
-          <w:hyperlink w:anchor="_Toc56598888" w:history="1">
+          <w:hyperlink w:anchor="_Toc56875103" w:history="1">
             <w:r>
               <w:rPr>
                 <w:rStyle w:val="Hyperlink"/>
@@ -1894,7 +2042,7 @@
               <w:rPr>
                 <w:webHidden/>
               </w:rPr>
-              <w:instrText xml:space="preserve"> PAGEREF _Toc56598888 \h </w:instrText>
+              <w:instrText xml:space="preserve"> PAGEREF _Toc56875103 \h </w:instrText>
             </w:r>
             <w:r>
               <w:rPr>
@@ -1911,7 +2059,7 @@
               <w:rPr>
                 <w:webHidden/>
               </w:rPr>
-              <w:t>8</w:t>
+              <w:t>9</w:t>
             </w:r>
             <w:r>
               <w:rPr>
@@ -1933,7 +2081,7 @@
               <w:lang w:eastAsia="nl-NL"/>
             </w:rPr>
           </w:pPr>
-          <w:hyperlink w:anchor="_Toc56598889" w:history="1">
+          <w:hyperlink w:anchor="_Toc56875104" w:history="1">
             <w:r>
               <w:rPr>
                 <w:rStyle w:val="Hyperlink"/>
@@ -1960,7 +2108,7 @@
                 <w:noProof/>
                 <w:webHidden/>
               </w:rPr>
-              <w:instrText xml:space="preserve"> PAGEREF _Toc56598889 \h </w:instrText>
+              <w:instrText xml:space="preserve"> PAGEREF _Toc56875104 \h </w:instrText>
             </w:r>
             <w:r>
               <w:rPr>
@@ -1980,7 +2128,7 @@
                 <w:noProof/>
                 <w:webHidden/>
               </w:rPr>
-              <w:t>8</w:t>
+              <w:t>9</w:t>
             </w:r>
             <w:r>
               <w:rPr>
@@ -2003,7 +2151,7 @@
               <w:lang w:eastAsia="nl-NL"/>
             </w:rPr>
           </w:pPr>
-          <w:hyperlink w:anchor="_Toc56598890" w:history="1">
+          <w:hyperlink w:anchor="_Toc56875105" w:history="1">
             <w:r>
               <w:rPr>
                 <w:rStyle w:val="Hyperlink"/>
@@ -2030,7 +2178,7 @@
                 <w:noProof/>
                 <w:webHidden/>
               </w:rPr>
-              <w:instrText xml:space="preserve"> PAGEREF _Toc56598890 \h </w:instrText>
+              <w:instrText xml:space="preserve"> PAGEREF _Toc56875105 \h </w:instrText>
             </w:r>
             <w:r>
               <w:rPr>
@@ -2050,7 +2198,77 @@
                 <w:noProof/>
                 <w:webHidden/>
               </w:rPr>
-              <w:t>9</w:t>
+              <w:t>11</w:t>
+            </w:r>
+            <w:r>
+              <w:rPr>
+                <w:noProof/>
+                <w:webHidden/>
+              </w:rPr>
+              <w:fldChar w:fldCharType="end"/>
+            </w:r>
+          </w:hyperlink>
+        </w:p>
+        <w:p>
+          <w:pPr>
+            <w:pStyle w:val="TOC2"/>
+            <w:tabs>
+              <w:tab w:val="right" w:leader="dot" w:pos="9350"/>
+            </w:tabs>
+            <w:rPr>
+              <w:rFonts w:eastAsiaTheme="minorEastAsia"/>
+              <w:noProof/>
+              <w:lang w:eastAsia="nl-NL"/>
+            </w:rPr>
+          </w:pPr>
+          <w:hyperlink w:anchor="_Toc56875106" w:history="1">
+            <w:r>
+              <w:rPr>
+                <w:rStyle w:val="Hyperlink"/>
+                <w:noProof/>
+              </w:rPr>
+              <w:t>Kubus</w:t>
+            </w:r>
+            <w:r>
+              <w:rPr>
+                <w:noProof/>
+                <w:webHidden/>
+              </w:rPr>
+              <w:tab/>
+            </w:r>
+            <w:r>
+              <w:rPr>
+                <w:noProof/>
+                <w:webHidden/>
+              </w:rPr>
+              <w:fldChar w:fldCharType="begin"/>
+            </w:r>
+            <w:r>
+              <w:rPr>
+                <w:noProof/>
+                <w:webHidden/>
+              </w:rPr>
+              <w:instrText xml:space="preserve"> PAGEREF _Toc56875106 \h </w:instrText>
+            </w:r>
+            <w:r>
+              <w:rPr>
+                <w:noProof/>
+                <w:webHidden/>
+              </w:rPr>
+            </w:r>
+            <w:r>
+              <w:rPr>
+                <w:noProof/>
+                <w:webHidden/>
+              </w:rPr>
+              <w:fldChar w:fldCharType="separate"/>
+            </w:r>
+            <w:r>
+              <w:rPr>
+                <w:noProof/>
+                <w:webHidden/>
+              </w:rPr>
+              <w:t>12</w:t>
             </w:r>
             <w:r>
               <w:rPr>
@@ -2081,12 +2299,12 @@
       <w:pPr>
         <w:pStyle w:val="Heading1"/>
       </w:pPr>
-      <w:bookmarkStart w:id="1" w:name="_Toc56598879"/>
+      <w:bookmarkStart w:id="2" w:name="_Toc56875093"/>
       <w:r>
         <w:lastRenderedPageBreak/>
         <w:t>Introductie</w:t>
       </w:r>
-      <w:bookmarkEnd w:id="1"/>
+      <w:bookmarkEnd w:id="2"/>
     </w:p>
     <w:p>
       <w:r>
@@ -2114,33 +2332,33 @@
       <w:pPr>
         <w:pStyle w:val="Heading1"/>
       </w:pPr>
-      <w:bookmarkStart w:id="2" w:name="_Toc56598880"/>
+      <w:bookmarkStart w:id="3" w:name="_Toc56875094"/>
       <w:r>
         <w:lastRenderedPageBreak/>
         <w:t>Voorbereiding</w:t>
       </w:r>
-      <w:bookmarkEnd w:id="2"/>
+      <w:bookmarkEnd w:id="3"/>
     </w:p>
     <w:p>
       <w:pPr>
         <w:pStyle w:val="Heading2"/>
       </w:pPr>
-      <w:bookmarkStart w:id="3" w:name="_Toc56598881"/>
+      <w:bookmarkStart w:id="4" w:name="_Toc56875095"/>
       <w:r>
         <w:t>Software keuze</w:t>
       </w:r>
-      <w:bookmarkEnd w:id="3"/>
+      <w:bookmarkEnd w:id="4"/>
     </w:p>
     <w:p/>
     <w:p>
       <w:pPr>
         <w:pStyle w:val="Heading3"/>
       </w:pPr>
-      <w:bookmarkStart w:id="4" w:name="_Toc56598882"/>
+      <w:bookmarkStart w:id="5" w:name="_Toc56875096"/>
       <w:r>
         <w:t>Schema</w:t>
       </w:r>
-      <w:bookmarkEnd w:id="4"/>
+      <w:bookmarkEnd w:id="5"/>
     </w:p>
     <w:p>
       <w:r>
@@ -2169,6 +2387,9 @@
         <w:keepNext/>
       </w:pPr>
       <w:r>
+        <w:rPr>
+          <w:noProof/>
+        </w:rPr>
         <w:drawing>
           <wp:inline distT="0" distB="0" distL="0" distR="0" wp14:anchorId="2A8804C8" wp14:editId="415EA941">
             <wp:extent cx="3282950" cy="1941361"/>
@@ -2239,118 +2460,106 @@
       <w:pPr>
         <w:pStyle w:val="Heading3"/>
       </w:pPr>
-      <w:bookmarkStart w:id="5" w:name="_Toc56598883"/>
-      <w:r>
-        <w:t>ETL</w:t>
-      </w:r>
-      <w:bookmarkEnd w:id="5"/>
-    </w:p>
-    <w:p>
-      <w:pPr>
+      <w:bookmarkStart w:id="6" w:name="_Toc56875097"/>
+      <w:r>
+        <w:t>Kubus</w:t>
+      </w:r>
+      <w:bookmarkEnd w:id="6"/>
+    </w:p>
+    <w:p>
+      <w:r>
+        <w:t xml:space="preserve">Data kubus gaan we visualiseren met </w:t>
+      </w:r>
+      <w:r>
         <w:rPr>
           <w:i/>
           <w:iCs/>
         </w:rPr>
-      </w:pPr>
-      <w:r>
-        <w:t xml:space="preserve">We hebben gedurende onderzoek fase aantal verschillende programma’s/platformen onderzocht, zoals </w:t>
-      </w:r>
+        <w:t>PowerPoint</w:t>
+      </w:r>
+      <w:r>
+        <w:t xml:space="preserve">. </w:t>
+      </w:r>
+      <w:r>
+        <w:t xml:space="preserve">Er bestaan mogelijke open-source en betaalbare alternatieven zoals </w:t>
+      </w:r>
+      <w:proofErr w:type="spellStart"/>
       <w:r>
         <w:rPr>
           <w:i/>
           <w:iCs/>
         </w:rPr>
-        <w:t xml:space="preserve">Informatica, </w:t>
-      </w:r>
-      <w:proofErr w:type="spellStart"/>
+        <w:t>Inkscape</w:t>
+      </w:r>
+      <w:proofErr w:type="spellEnd"/>
+      <w:r>
+        <w:t xml:space="preserve"> </w:t>
+      </w:r>
+      <w:r>
+        <w:t>en</w:t>
+      </w:r>
+      <w:r>
+        <w:t xml:space="preserve"> </w:t>
+      </w:r>
       <w:r>
         <w:rPr>
           <w:i/>
           <w:iCs/>
         </w:rPr>
-        <w:t>Sprinkle</w:t>
-      </w:r>
-      <w:proofErr w:type="spellEnd"/>
+        <w:t>Adobe Illustrator</w:t>
+      </w:r>
+      <w:r>
+        <w:t xml:space="preserve"> </w:t>
+      </w:r>
+      <w:r>
+        <w:t xml:space="preserve">maar we hebben studenten toegang tot </w:t>
+      </w:r>
       <w:r>
         <w:rPr>
           <w:i/>
           <w:iCs/>
         </w:rPr>
-        <w:t xml:space="preserve">, </w:t>
-      </w:r>
-      <w:proofErr w:type="spellStart"/>
+        <w:t>Office 365</w:t>
+      </w:r>
+      <w:r>
+        <w:t xml:space="preserve"> en </w:t>
+      </w:r>
       <w:r>
         <w:rPr>
           <w:i/>
           <w:iCs/>
         </w:rPr>
-        <w:t>Xplenty</w:t>
+        <w:t>PowerPoint</w:t>
+      </w:r>
+      <w:r>
+        <w:t xml:space="preserve"> werkt goed niet alleen voor presentaties maar ook voor vector</w:t>
+      </w:r>
+      <w:r>
+        <w:t>-</w:t>
+      </w:r>
+      <w:proofErr w:type="spellStart"/>
+      <w:r>
+        <w:t>based</w:t>
       </w:r>
       <w:proofErr w:type="spellEnd"/>
+      <w:r>
+        <w:t xml:space="preserve"> grafisch ontwerp. Aan andere kant is </w:t>
+      </w:r>
       <w:r>
         <w:rPr>
           <w:i/>
           <w:iCs/>
         </w:rPr>
-        <w:t xml:space="preserve">, </w:t>
-      </w:r>
-      <w:proofErr w:type="spellStart"/>
-      <w:r>
-        <w:rPr>
-          <w:i/>
-          <w:iCs/>
-        </w:rPr>
-        <w:t>Skyvia</w:t>
-      </w:r>
-      <w:proofErr w:type="spellEnd"/>
-      <w:r>
-        <w:t xml:space="preserve"> en andere. Iedere platform heeft natuurlijk zijn voordelen en nadelen maar we moeten ook rekening houden met de kosten. Ons keus was dus gemotiveerd niet alleen door de functionaliteit die we nodig hebben om de opdracht te realiseren maar ook de toegankelijkheid van de software voor ons als studenten. Daarom ging ons voorkeur naar </w:t>
-      </w:r>
-      <w:r>
-        <w:rPr>
-          <w:i/>
-          <w:iCs/>
-        </w:rPr>
-        <w:t xml:space="preserve">Microsoft </w:t>
-      </w:r>
-      <w:proofErr w:type="spellStart"/>
-      <w:r>
-        <w:rPr>
-          <w:i/>
-          <w:iCs/>
-        </w:rPr>
-        <w:t>SQl</w:t>
-      </w:r>
-      <w:proofErr w:type="spellEnd"/>
-      <w:r>
-        <w:rPr>
-          <w:i/>
-          <w:iCs/>
-        </w:rPr>
-        <w:t xml:space="preserve"> Server </w:t>
-      </w:r>
-      <w:proofErr w:type="spellStart"/>
-      <w:r>
-        <w:rPr>
-          <w:i/>
-          <w:iCs/>
-        </w:rPr>
-        <w:t>Integrated</w:t>
-      </w:r>
-      <w:proofErr w:type="spellEnd"/>
-      <w:r>
-        <w:rPr>
-          <w:i/>
-          <w:iCs/>
-        </w:rPr>
-        <w:t xml:space="preserve"> Services</w:t>
-      </w:r>
-      <w:r>
-        <w:rPr>
-          <w:i/>
-          <w:iCs/>
-        </w:rPr>
-        <w:t xml:space="preserve">. </w:t>
+        <w:t>Draw.IO</w:t>
+      </w:r>
+      <w:r>
+        <w:t xml:space="preserve"> voor dit doel te beperkt</w:t>
+      </w:r>
+      <w:r>
+        <w:t xml:space="preserve"> </w:t>
+      </w:r>
+      <w:r>
+        <w:t>en diagrammen inkleuren functionaliteit ontbreekt.</w:t>
       </w:r>
     </w:p>
     <w:p>
@@ -2358,15 +2567,11 @@
         <w:keepNext/>
       </w:pPr>
       <w:r>
-        <w:rPr>
-          <w:i/>
-          <w:iCs/>
-        </w:rPr>
         <w:drawing>
-          <wp:inline distT="0" distB="0" distL="0" distR="0" wp14:anchorId="729E4B1A" wp14:editId="6AC5D656">
-            <wp:extent cx="3282950" cy="2194245"/>
-            <wp:effectExtent l="0" t="0" r="0" b="0"/>
-            <wp:docPr id="2" name="Picture 2"/>
+          <wp:inline distT="0" distB="0" distL="0" distR="0" wp14:anchorId="12B9065C" wp14:editId="7D6353B8">
+            <wp:extent cx="3282950" cy="1877524"/>
+            <wp:effectExtent l="0" t="0" r="0" b="8890"/>
+            <wp:docPr id="17" name="Picture 17"/>
             <wp:cNvGraphicFramePr>
               <a:graphicFrameLocks xmlns:a="http://schemas.openxmlformats.org/drawingml/2006/main" noChangeAspect="1"/>
             </wp:cNvGraphicFramePr>
@@ -2386,7 +2591,7 @@
                   <pic:spPr>
                     <a:xfrm>
                       <a:off x="0" y="0"/>
-                      <a:ext cx="3322109" cy="2220418"/>
+                      <a:ext cx="3290633" cy="1881918"/>
                     </a:xfrm>
                     <a:prstGeom prst="rect">
                       <a:avLst/>
@@ -2402,10 +2607,6 @@
     <w:p>
       <w:pPr>
         <w:pStyle w:val="Caption"/>
-        <w:rPr>
-          <w:i w:val="0"/>
-          <w:iCs w:val="0"/>
-        </w:rPr>
       </w:pPr>
       <w:r>
         <w:t xml:space="preserve">Fig. </w:t>
@@ -2429,8 +2630,37 @@
         <w:fldChar w:fldCharType="end"/>
       </w:r>
       <w:r>
-        <w:t xml:space="preserve"> MS SQL SSIS</w:t>
-      </w:r>
+        <w:t xml:space="preserve"> PowerPoint</w:t>
+      </w:r>
+    </w:p>
+    <w:p>
+      <w:pPr>
+        <w:pStyle w:val="Heading3"/>
+      </w:pPr>
+    </w:p>
+    <w:p>
+      <w:pPr>
+        <w:rPr>
+          <w:rFonts w:asciiTheme="majorHAnsi" w:eastAsiaTheme="majorEastAsia" w:hAnsiTheme="majorHAnsi" w:cstheme="majorBidi"/>
+          <w:color w:val="1F3763" w:themeColor="accent1" w:themeShade="7F"/>
+          <w:sz w:val="24"/>
+          <w:szCs w:val="24"/>
+        </w:rPr>
+      </w:pPr>
+      <w:r>
+        <w:br w:type="page"/>
+      </w:r>
+    </w:p>
+    <w:p>
+      <w:pPr>
+        <w:pStyle w:val="Heading3"/>
+      </w:pPr>
+      <w:bookmarkStart w:id="7" w:name="_Toc56875098"/>
+      <w:r>
+        <w:lastRenderedPageBreak/>
+        <w:t>ETL</w:t>
+      </w:r>
+      <w:bookmarkEnd w:id="7"/>
     </w:p>
     <w:p>
       <w:pPr>
@@ -2439,48 +2669,105 @@
           <w:iCs/>
         </w:rPr>
       </w:pPr>
-    </w:p>
-    <w:p>
-      <w:pPr>
-        <w:pStyle w:val="Heading3"/>
-        <w:rPr>
-          <w:lang w:val="en-GB"/>
-        </w:rPr>
-      </w:pPr>
-      <w:bookmarkStart w:id="6" w:name="_Toc56598884"/>
-      <w:r>
-        <w:rPr>
-          <w:lang w:val="en-GB"/>
-        </w:rPr>
-        <w:lastRenderedPageBreak/>
-        <w:t>Data Warehousing</w:t>
-      </w:r>
-      <w:bookmarkEnd w:id="6"/>
-    </w:p>
-    <w:p>
-      <w:r>
-        <w:t xml:space="preserve">Voor data </w:t>
-      </w:r>
-      <w:proofErr w:type="spellStart"/>
-      <w:r>
-        <w:t>warehousing</w:t>
-      </w:r>
-      <w:proofErr w:type="spellEnd"/>
-      <w:r>
-        <w:t xml:space="preserve"> hebben we </w:t>
+      <w:r>
+        <w:t xml:space="preserve">We hebben gedurende onderzoek fase aantal verschillende programma’s/platformen onderzocht, zoals </w:t>
       </w:r>
       <w:r>
         <w:rPr>
           <w:i/>
           <w:iCs/>
         </w:rPr>
-        <w:t>SQL Server</w:t>
-      </w:r>
-      <w:r>
-        <w:t xml:space="preserve"> </w:t>
-      </w:r>
-      <w:r>
-        <w:t xml:space="preserve">gebruikt. Het sluit goed aan op onze behoeftes en we hebben al ervaring ermee. Zo ontkomen we ook potentiële compatibiliteit issues. </w:t>
+        <w:t xml:space="preserve">Informatica, </w:t>
+      </w:r>
+      <w:proofErr w:type="spellStart"/>
+      <w:r>
+        <w:rPr>
+          <w:i/>
+          <w:iCs/>
+        </w:rPr>
+        <w:t>Sprinkle</w:t>
+      </w:r>
+      <w:proofErr w:type="spellEnd"/>
+      <w:r>
+        <w:rPr>
+          <w:i/>
+          <w:iCs/>
+        </w:rPr>
+        <w:t xml:space="preserve">, </w:t>
+      </w:r>
+      <w:proofErr w:type="spellStart"/>
+      <w:r>
+        <w:rPr>
+          <w:i/>
+          <w:iCs/>
+        </w:rPr>
+        <w:t>Xplenty</w:t>
+      </w:r>
+      <w:proofErr w:type="spellEnd"/>
+      <w:r>
+        <w:rPr>
+          <w:i/>
+          <w:iCs/>
+        </w:rPr>
+        <w:t xml:space="preserve">, </w:t>
+      </w:r>
+      <w:proofErr w:type="spellStart"/>
+      <w:r>
+        <w:rPr>
+          <w:i/>
+          <w:iCs/>
+        </w:rPr>
+        <w:t>Skyvia</w:t>
+      </w:r>
+      <w:proofErr w:type="spellEnd"/>
+      <w:r>
+        <w:t xml:space="preserve"> en andere. Iedere platform heeft natuurlijk zijn voordelen en nadelen maar we moeten ook rekening houden met de kosten. Ons keus was dus gemotiveerd niet alleen door de functionaliteit die we nodig hebben om de opdracht te realiseren maar ook de toegankelijkheid van de software voor ons als studenten. Daarom ging ons voorkeur naar </w:t>
+      </w:r>
+      <w:r>
+        <w:rPr>
+          <w:i/>
+          <w:iCs/>
+        </w:rPr>
+        <w:t xml:space="preserve">Microsoft </w:t>
+      </w:r>
+      <w:proofErr w:type="spellStart"/>
+      <w:r>
+        <w:rPr>
+          <w:i/>
+          <w:iCs/>
+        </w:rPr>
+        <w:t>SQl</w:t>
+      </w:r>
+      <w:proofErr w:type="spellEnd"/>
+      <w:r>
+        <w:rPr>
+          <w:i/>
+          <w:iCs/>
+        </w:rPr>
+        <w:t xml:space="preserve"> Server </w:t>
+      </w:r>
+      <w:proofErr w:type="spellStart"/>
+      <w:r>
+        <w:rPr>
+          <w:i/>
+          <w:iCs/>
+        </w:rPr>
+        <w:t>Integrated</w:t>
+      </w:r>
+      <w:proofErr w:type="spellEnd"/>
+      <w:r>
+        <w:rPr>
+          <w:i/>
+          <w:iCs/>
+        </w:rPr>
+        <w:t xml:space="preserve"> Services</w:t>
+      </w:r>
+      <w:r>
+        <w:rPr>
+          <w:i/>
+          <w:iCs/>
+        </w:rPr>
+        <w:t xml:space="preserve">. </w:t>
       </w:r>
     </w:p>
     <w:p>
@@ -2488,11 +2775,16 @@
         <w:keepNext/>
       </w:pPr>
       <w:r>
+        <w:rPr>
+          <w:i/>
+          <w:iCs/>
+          <w:noProof/>
+        </w:rPr>
         <w:drawing>
-          <wp:inline distT="0" distB="0" distL="0" distR="0" wp14:anchorId="267D6E1F" wp14:editId="1C5F951C">
-            <wp:extent cx="3286054" cy="2108200"/>
-            <wp:effectExtent l="0" t="0" r="0" b="6350"/>
-            <wp:docPr id="3" name="Picture 3"/>
+          <wp:inline distT="0" distB="0" distL="0" distR="0" wp14:anchorId="729E4B1A" wp14:editId="6AC5D656">
+            <wp:extent cx="3282950" cy="2194245"/>
+            <wp:effectExtent l="0" t="0" r="0" b="0"/>
+            <wp:docPr id="2" name="Picture 2"/>
             <wp:cNvGraphicFramePr>
               <a:graphicFrameLocks xmlns:a="http://schemas.openxmlformats.org/drawingml/2006/main" noChangeAspect="1"/>
             </wp:cNvGraphicFramePr>
@@ -2512,7 +2804,7 @@
                   <pic:spPr>
                     <a:xfrm>
                       <a:off x="0" y="0"/>
-                      <a:ext cx="3295080" cy="2113990"/>
+                      <a:ext cx="3322109" cy="2220418"/>
                     </a:xfrm>
                     <a:prstGeom prst="rect">
                       <a:avLst/>
@@ -2528,14 +2820,25 @@
     <w:p>
       <w:pPr>
         <w:pStyle w:val="Caption"/>
-      </w:pPr>
-      <w:r>
+        <w:rPr>
+          <w:i w:val="0"/>
+          <w:iCs w:val="0"/>
+          <w:lang w:val="en-GB"/>
+        </w:rPr>
+      </w:pPr>
+      <w:r>
+        <w:rPr>
+          <w:lang w:val="en-GB"/>
+        </w:rPr>
         <w:t xml:space="preserve">Fig. </w:t>
       </w:r>
       <w:r>
         <w:fldChar w:fldCharType="begin"/>
       </w:r>
       <w:r>
+        <w:rPr>
+          <w:lang w:val="en-GB"/>
+        </w:rPr>
         <w:instrText xml:space="preserve"> SEQ Fig. \* ARABIC </w:instrText>
       </w:r>
       <w:r>
@@ -2544,6 +2847,7 @@
       <w:r>
         <w:rPr>
           <w:noProof/>
+          <w:lang w:val="en-GB"/>
         </w:rPr>
         <w:t>3</w:t>
       </w:r>
@@ -2551,61 +2855,61 @@
         <w:fldChar w:fldCharType="end"/>
       </w:r>
       <w:r>
-        <w:t xml:space="preserve"> MS SQL Server</w:t>
-      </w:r>
-    </w:p>
-    <w:p/>
-    <w:p>
-      <w:pPr>
-        <w:pStyle w:val="Heading3"/>
-      </w:pPr>
-      <w:bookmarkStart w:id="7" w:name="_Toc56598885"/>
-      <w:r>
-        <w:t>Visualisatie</w:t>
-      </w:r>
-      <w:bookmarkEnd w:id="7"/>
-    </w:p>
-    <w:p>
-      <w:r>
-        <w:t xml:space="preserve">Blijvend in </w:t>
-      </w:r>
-      <w:r>
+        <w:rPr>
+          <w:lang w:val="en-GB"/>
+        </w:rPr>
+        <w:t xml:space="preserve"> MS SQL SSIS</w:t>
+      </w:r>
+    </w:p>
+    <w:p>
+      <w:pPr>
         <w:rPr>
           <w:i/>
           <w:iCs/>
-        </w:rPr>
-        <w:t>Microsoft</w:t>
-      </w:r>
-      <w:r>
-        <w:t xml:space="preserve"> omgeving gaan we gebruik maken van </w:t>
+          <w:lang w:val="en-GB"/>
+        </w:rPr>
+      </w:pPr>
+    </w:p>
+    <w:p>
+      <w:pPr>
+        <w:pStyle w:val="Heading3"/>
+        <w:rPr>
+          <w:lang w:val="en-GB"/>
+        </w:rPr>
+      </w:pPr>
+      <w:bookmarkStart w:id="8" w:name="_Toc56875099"/>
+      <w:r>
+        <w:rPr>
+          <w:lang w:val="en-GB"/>
+        </w:rPr>
+        <w:t>Data Warehousing</w:t>
+      </w:r>
+      <w:bookmarkEnd w:id="8"/>
+    </w:p>
+    <w:p>
+      <w:r>
+        <w:t xml:space="preserve">Voor data </w:t>
       </w:r>
       <w:proofErr w:type="spellStart"/>
+      <w:r>
+        <w:t>warehousing</w:t>
+      </w:r>
+      <w:proofErr w:type="spellEnd"/>
+      <w:r>
+        <w:t xml:space="preserve"> hebben we </w:t>
+      </w:r>
       <w:r>
         <w:rPr>
           <w:i/>
           <w:iCs/>
         </w:rPr>
-        <w:t>PowerBI</w:t>
-      </w:r>
-      <w:proofErr w:type="spellEnd"/>
-      <w:r>
-        <w:rPr>
-          <w:i/>
-          <w:iCs/>
-        </w:rPr>
-        <w:t xml:space="preserve"> Desktop</w:t>
-      </w:r>
-      <w:r>
-        <w:t xml:space="preserve">. </w:t>
-      </w:r>
-      <w:r>
-        <w:t>Het blijft steeds veel gebruikt binnen het domain en heeft brede visualisatie functionaliteiten</w:t>
-      </w:r>
-      <w:r>
-        <w:t xml:space="preserve"> en is gratis voor non-commercial gebruik</w:t>
-      </w:r>
-      <w:r>
-        <w:t>.</w:t>
+        <w:t>SQL Server</w:t>
+      </w:r>
+      <w:r>
+        <w:t xml:space="preserve"> </w:t>
+      </w:r>
+      <w:r>
+        <w:t xml:space="preserve">gebruikt. Het sluit goed aan op onze behoeftes en we hebben al ervaring ermee. Zo ontkomen we ook potentiële compatibiliteit issues. </w:t>
       </w:r>
     </w:p>
     <w:p>
@@ -2613,11 +2917,14 @@
         <w:keepNext/>
       </w:pPr>
       <w:r>
+        <w:rPr>
+          <w:noProof/>
+        </w:rPr>
         <w:drawing>
-          <wp:inline distT="0" distB="0" distL="0" distR="0" wp14:anchorId="3DC43F37" wp14:editId="2344FE6C">
-            <wp:extent cx="3285490" cy="2131005"/>
-            <wp:effectExtent l="0" t="0" r="0" b="3175"/>
-            <wp:docPr id="4" name="Picture 4"/>
+          <wp:inline distT="0" distB="0" distL="0" distR="0" wp14:anchorId="267D6E1F" wp14:editId="1C5F951C">
+            <wp:extent cx="3286054" cy="2108200"/>
+            <wp:effectExtent l="0" t="0" r="0" b="6350"/>
+            <wp:docPr id="3" name="Picture 3"/>
             <wp:cNvGraphicFramePr>
               <a:graphicFrameLocks xmlns:a="http://schemas.openxmlformats.org/drawingml/2006/main" noChangeAspect="1"/>
             </wp:cNvGraphicFramePr>
@@ -2637,7 +2944,7 @@
                   <pic:spPr>
                     <a:xfrm>
                       <a:off x="0" y="0"/>
-                      <a:ext cx="3296500" cy="2138146"/>
+                      <a:ext cx="3295080" cy="2113990"/>
                     </a:xfrm>
                     <a:prstGeom prst="rect">
                       <a:avLst/>
@@ -2676,136 +2983,62 @@
         <w:fldChar w:fldCharType="end"/>
       </w:r>
       <w:r>
-        <w:t xml:space="preserve"> Power BI</w:t>
-      </w:r>
-    </w:p>
-    <w:p>
-      <w:r>
-        <w:t xml:space="preserve">  </w:t>
-      </w:r>
-      <w:r>
-        <w:t xml:space="preserve"> </w:t>
-      </w:r>
-    </w:p>
-    <w:p>
-      <w:r>
-        <w:br w:type="page"/>
-      </w:r>
-    </w:p>
-    <w:p>
-      <w:pPr>
-        <w:pStyle w:val="Heading2"/>
-      </w:pPr>
-      <w:bookmarkStart w:id="8" w:name="_Toc56598886"/>
+        <w:t xml:space="preserve"> MS SQL Server</w:t>
+      </w:r>
+    </w:p>
+    <w:p/>
+    <w:p>
+      <w:pPr>
+        <w:pStyle w:val="Heading3"/>
+      </w:pPr>
+      <w:bookmarkStart w:id="9" w:name="_Toc56875100"/>
       <w:r>
         <w:lastRenderedPageBreak/>
-        <w:t>Data set keuze</w:t>
-      </w:r>
-      <w:bookmarkEnd w:id="8"/>
-    </w:p>
-    <w:p/>
-    <w:p>
-      <w:r>
-        <w:t xml:space="preserve">Om het proces van data </w:t>
-      </w:r>
-      <w:proofErr w:type="spellStart"/>
-      <w:r>
-        <w:t>warehousing</w:t>
-      </w:r>
-      <w:proofErr w:type="spellEnd"/>
-      <w:r>
-        <w:t xml:space="preserve"> en visualisatie te kunnen realiseren hebben we natuurlijk een toepasbare data set nodig. Een klassiek voorbeeld hiervan is de </w:t>
-      </w:r>
-      <w:proofErr w:type="spellStart"/>
+        <w:t>Visualisatie</w:t>
+      </w:r>
+      <w:bookmarkEnd w:id="9"/>
+    </w:p>
+    <w:p>
+      <w:r>
+        <w:t xml:space="preserve">Blijvend in </w:t>
+      </w:r>
       <w:r>
         <w:rPr>
           <w:i/>
           <w:iCs/>
         </w:rPr>
-        <w:t>AdventureWorks</w:t>
-      </w:r>
-      <w:proofErr w:type="spellEnd"/>
+        <w:t>Microsoft</w:t>
+      </w:r>
+      <w:r>
+        <w:t xml:space="preserve"> omgeving gaan we gebruik maken van </w:t>
+      </w:r>
+      <w:proofErr w:type="spellStart"/>
       <w:r>
         <w:rPr>
           <w:i/>
           <w:iCs/>
         </w:rPr>
-        <w:t xml:space="preserve"> </w:t>
-      </w:r>
-      <w:r>
-        <w:t xml:space="preserve">data base. Het is een data set ontwikkeld door </w:t>
-      </w:r>
+        <w:t>PowerBI</w:t>
+      </w:r>
+      <w:proofErr w:type="spellEnd"/>
       <w:r>
         <w:rPr>
           <w:i/>
           <w:iCs/>
         </w:rPr>
-        <w:t>Microsoft</w:t>
-      </w:r>
-      <w:r>
-        <w:rPr>
-          <w:i/>
-          <w:iCs/>
-        </w:rPr>
-        <w:t xml:space="preserve"> </w:t>
-      </w:r>
-      <w:r>
-        <w:t>en</w:t>
-      </w:r>
-      <w:r>
-        <w:t xml:space="preserve"> wordt als onderdeel van </w:t>
-      </w:r>
-      <w:r>
-        <w:rPr>
-          <w:i/>
-          <w:iCs/>
-        </w:rPr>
-        <w:t>SQL Server</w:t>
-      </w:r>
-      <w:r>
-        <w:t xml:space="preserve"> geleverd</w:t>
-      </w:r>
-      <w:r>
-        <w:t xml:space="preserve"> </w:t>
-      </w:r>
-      <w:r>
-        <w:t xml:space="preserve">maar is ook openbaar op </w:t>
-      </w:r>
-      <w:r>
-        <w:rPr>
-          <w:i/>
-          <w:iCs/>
-        </w:rPr>
-        <w:t>GitHub</w:t>
-      </w:r>
-      <w:r>
-        <w:t xml:space="preserve"> beschikbaar</w:t>
-      </w:r>
-      <w:r>
-        <w:t xml:space="preserve">. Informatie over </w:t>
-      </w:r>
-      <w:r>
-        <w:t>de</w:t>
-      </w:r>
-      <w:r>
-        <w:t xml:space="preserve"> data connecties en </w:t>
-      </w:r>
-      <w:r>
-        <w:t>de betekenis van gebruikte afkortingen etc. is gedetailleerd en veel voorkomend.</w:t>
-      </w:r>
-      <w:r>
-        <w:t xml:space="preserve"> </w:t>
-      </w:r>
-      <w:r>
-        <w:t xml:space="preserve">Naast de officiële documentatie zijn er talloze </w:t>
-      </w:r>
-      <w:proofErr w:type="spellStart"/>
-      <w:r>
-        <w:t>tutorials</w:t>
-      </w:r>
-      <w:proofErr w:type="spellEnd"/>
-      <w:r>
-        <w:t xml:space="preserve"> te vinden, wat voor ons, gezien de beperkte time-frame ook van belang is. </w:t>
+        <w:t xml:space="preserve"> Desktop</w:t>
+      </w:r>
+      <w:r>
+        <w:t xml:space="preserve">. </w:t>
+      </w:r>
+      <w:r>
+        <w:t>Het blijft steeds veel gebruikt binnen het domain en heeft brede visualisatie functionaliteiten</w:t>
+      </w:r>
+      <w:r>
+        <w:t xml:space="preserve"> en is gratis voor non-commercial gebruik</w:t>
+      </w:r>
+      <w:r>
+        <w:t>.</w:t>
       </w:r>
     </w:p>
     <w:p>
@@ -2813,11 +3046,14 @@
         <w:keepNext/>
       </w:pPr>
       <w:r>
+        <w:rPr>
+          <w:noProof/>
+        </w:rPr>
         <w:drawing>
-          <wp:inline distT="0" distB="0" distL="0" distR="0" wp14:anchorId="40C837EA" wp14:editId="25597C0E">
-            <wp:extent cx="4409833" cy="2749550"/>
-            <wp:effectExtent l="0" t="0" r="0" b="0"/>
-            <wp:docPr id="6" name="Picture 6"/>
+          <wp:inline distT="0" distB="0" distL="0" distR="0" wp14:anchorId="3DC43F37" wp14:editId="2344FE6C">
+            <wp:extent cx="3285490" cy="2131005"/>
+            <wp:effectExtent l="0" t="0" r="0" b="3175"/>
+            <wp:docPr id="4" name="Picture 4"/>
             <wp:cNvGraphicFramePr>
               <a:graphicFrameLocks xmlns:a="http://schemas.openxmlformats.org/drawingml/2006/main" noChangeAspect="1"/>
             </wp:cNvGraphicFramePr>
@@ -2837,6 +3073,261 @@
                   <pic:spPr>
                     <a:xfrm>
                       <a:off x="0" y="0"/>
+                      <a:ext cx="3296500" cy="2138146"/>
+                    </a:xfrm>
+                    <a:prstGeom prst="rect">
+                      <a:avLst/>
+                    </a:prstGeom>
+                  </pic:spPr>
+                </pic:pic>
+              </a:graphicData>
+            </a:graphic>
+          </wp:inline>
+        </w:drawing>
+      </w:r>
+    </w:p>
+    <w:p>
+      <w:pPr>
+        <w:pStyle w:val="Caption"/>
+        <w:rPr>
+          <w:lang w:val="en-GB"/>
+        </w:rPr>
+      </w:pPr>
+      <w:r>
+        <w:rPr>
+          <w:lang w:val="en-GB"/>
+        </w:rPr>
+        <w:t xml:space="preserve">Fig. </w:t>
+      </w:r>
+      <w:r>
+        <w:fldChar w:fldCharType="begin"/>
+      </w:r>
+      <w:r>
+        <w:rPr>
+          <w:lang w:val="en-GB"/>
+        </w:rPr>
+        <w:instrText xml:space="preserve"> SEQ Fig. \* ARABIC </w:instrText>
+      </w:r>
+      <w:r>
+        <w:fldChar w:fldCharType="separate"/>
+      </w:r>
+      <w:r>
+        <w:rPr>
+          <w:noProof/>
+          <w:lang w:val="en-GB"/>
+        </w:rPr>
+        <w:t>5</w:t>
+      </w:r>
+      <w:r>
+        <w:fldChar w:fldCharType="end"/>
+      </w:r>
+      <w:r>
+        <w:rPr>
+          <w:lang w:val="en-GB"/>
+        </w:rPr>
+        <w:t xml:space="preserve"> Power BI</w:t>
+      </w:r>
+    </w:p>
+    <w:p>
+      <w:pPr>
+        <w:rPr>
+          <w:lang w:val="en-GB"/>
+        </w:rPr>
+      </w:pPr>
+      <w:r>
+        <w:rPr>
+          <w:lang w:val="en-GB"/>
+        </w:rPr>
+        <w:t xml:space="preserve">  </w:t>
+      </w:r>
+      <w:r>
+        <w:rPr>
+          <w:lang w:val="en-GB"/>
+        </w:rPr>
+        <w:t xml:space="preserve"> </w:t>
+      </w:r>
+    </w:p>
+    <w:p>
+      <w:pPr>
+        <w:rPr>
+          <w:lang w:val="en-GB"/>
+        </w:rPr>
+      </w:pPr>
+      <w:r>
+        <w:rPr>
+          <w:lang w:val="en-GB"/>
+        </w:rPr>
+        <w:br w:type="page"/>
+      </w:r>
+    </w:p>
+    <w:p>
+      <w:pPr>
+        <w:pStyle w:val="Heading2"/>
+        <w:rPr>
+          <w:lang w:val="en-GB"/>
+        </w:rPr>
+      </w:pPr>
+      <w:bookmarkStart w:id="10" w:name="_Toc56875101"/>
+      <w:r>
+        <w:rPr>
+          <w:lang w:val="en-GB"/>
+        </w:rPr>
+        <w:lastRenderedPageBreak/>
+        <w:t xml:space="preserve">Data set </w:t>
+      </w:r>
+      <w:proofErr w:type="spellStart"/>
+      <w:r>
+        <w:rPr>
+          <w:lang w:val="en-GB"/>
+        </w:rPr>
+        <w:t>keuze</w:t>
+      </w:r>
+      <w:bookmarkEnd w:id="10"/>
+      <w:proofErr w:type="spellEnd"/>
+    </w:p>
+    <w:p>
+      <w:pPr>
+        <w:rPr>
+          <w:lang w:val="en-GB"/>
+        </w:rPr>
+      </w:pPr>
+    </w:p>
+    <w:p>
+      <w:r>
+        <w:t xml:space="preserve">Om het proces van data </w:t>
+      </w:r>
+      <w:proofErr w:type="spellStart"/>
+      <w:r>
+        <w:t>warehousing</w:t>
+      </w:r>
+      <w:proofErr w:type="spellEnd"/>
+      <w:r>
+        <w:t xml:space="preserve"> en visualisatie te kunnen realiseren hebben we natuurlijk een toepasbare data set nodig. Een klassiek voorbeeld hiervan is de </w:t>
+      </w:r>
+      <w:proofErr w:type="spellStart"/>
+      <w:r>
+        <w:rPr>
+          <w:i/>
+          <w:iCs/>
+        </w:rPr>
+        <w:t>AdventureWorks</w:t>
+      </w:r>
+      <w:proofErr w:type="spellEnd"/>
+      <w:r>
+        <w:rPr>
+          <w:i/>
+          <w:iCs/>
+        </w:rPr>
+        <w:t xml:space="preserve"> </w:t>
+      </w:r>
+      <w:r>
+        <w:t xml:space="preserve">data base. Het is een data set ontwikkeld door </w:t>
+      </w:r>
+      <w:r>
+        <w:rPr>
+          <w:i/>
+          <w:iCs/>
+        </w:rPr>
+        <w:t>Microsoft</w:t>
+      </w:r>
+      <w:r>
+        <w:rPr>
+          <w:i/>
+          <w:iCs/>
+        </w:rPr>
+        <w:t xml:space="preserve"> </w:t>
+      </w:r>
+      <w:r>
+        <w:t>en</w:t>
+      </w:r>
+      <w:r>
+        <w:t xml:space="preserve"> wordt als onderdeel van </w:t>
+      </w:r>
+      <w:r>
+        <w:rPr>
+          <w:i/>
+          <w:iCs/>
+        </w:rPr>
+        <w:t>SQL Server</w:t>
+      </w:r>
+      <w:r>
+        <w:t xml:space="preserve"> geleverd</w:t>
+      </w:r>
+      <w:r>
+        <w:t xml:space="preserve"> </w:t>
+      </w:r>
+      <w:r>
+        <w:t xml:space="preserve">maar is ook openbaar op </w:t>
+      </w:r>
+      <w:r>
+        <w:rPr>
+          <w:i/>
+          <w:iCs/>
+        </w:rPr>
+        <w:t>GitHub</w:t>
+      </w:r>
+      <w:r>
+        <w:t xml:space="preserve"> beschikbaar</w:t>
+      </w:r>
+      <w:r>
+        <w:t xml:space="preserve">. Informatie over </w:t>
+      </w:r>
+      <w:r>
+        <w:t>de</w:t>
+      </w:r>
+      <w:r>
+        <w:t xml:space="preserve"> data connecties en </w:t>
+      </w:r>
+      <w:r>
+        <w:t>de betekenis van gebruikte afkortingen etc. is gedetailleerd en veel voorkomend.</w:t>
+      </w:r>
+      <w:r>
+        <w:t xml:space="preserve"> </w:t>
+      </w:r>
+      <w:r>
+        <w:t xml:space="preserve">Naast de officiële documentatie zijn er talloze </w:t>
+      </w:r>
+      <w:proofErr w:type="spellStart"/>
+      <w:r>
+        <w:t>tutorials</w:t>
+      </w:r>
+      <w:proofErr w:type="spellEnd"/>
+      <w:r>
+        <w:t xml:space="preserve"> te vinden, wat voor ons, gezien de beperkte time-frame ook van belang is. </w:t>
+      </w:r>
+    </w:p>
+    <w:p>
+      <w:pPr>
+        <w:keepNext/>
+      </w:pPr>
+      <w:r>
+        <w:rPr>
+          <w:noProof/>
+        </w:rPr>
+        <w:drawing>
+          <wp:inline distT="0" distB="0" distL="0" distR="0" wp14:anchorId="40C837EA" wp14:editId="25597C0E">
+            <wp:extent cx="4409833" cy="2749550"/>
+            <wp:effectExtent l="0" t="0" r="0" b="0"/>
+            <wp:docPr id="6" name="Picture 6"/>
+            <wp:cNvGraphicFramePr>
+              <a:graphicFrameLocks xmlns:a="http://schemas.openxmlformats.org/drawingml/2006/main" noChangeAspect="1"/>
+            </wp:cNvGraphicFramePr>
+            <a:graphic xmlns:a="http://schemas.openxmlformats.org/drawingml/2006/main">
+              <a:graphicData uri="http://schemas.openxmlformats.org/drawingml/2006/picture">
+                <pic:pic xmlns:pic="http://schemas.openxmlformats.org/drawingml/2006/picture">
+                  <pic:nvPicPr>
+                    <pic:cNvPr id="1" name=""/>
+                    <pic:cNvPicPr/>
+                  </pic:nvPicPr>
+                  <pic:blipFill>
+                    <a:blip r:embed="rId14"/>
+                    <a:stretch>
+                      <a:fillRect/>
+                    </a:stretch>
+                  </pic:blipFill>
+                  <pic:spPr>
+                    <a:xfrm>
+                      <a:off x="0" y="0"/>
                       <a:ext cx="4414809" cy="2752653"/>
                     </a:xfrm>
                     <a:prstGeom prst="rect">
@@ -2880,7 +3371,7 @@
           <w:noProof/>
           <w:lang w:val="en-GB"/>
         </w:rPr>
-        <w:t>5</w:t>
+        <w:t>6</w:t>
       </w:r>
       <w:r>
         <w:fldChar w:fldCharType="end"/>
@@ -2943,12 +3434,110 @@
       <w:pPr>
         <w:pStyle w:val="Heading2"/>
       </w:pPr>
-      <w:bookmarkStart w:id="9" w:name="_Toc56598887"/>
+      <w:bookmarkStart w:id="11" w:name="_Toc56875102"/>
       <w:r>
         <w:lastRenderedPageBreak/>
         <w:t>Business vragen</w:t>
       </w:r>
-      <w:bookmarkEnd w:id="9"/>
+      <w:bookmarkEnd w:id="11"/>
+    </w:p>
+    <w:p/>
+    <w:p>
+      <w:r>
+        <w:t>Om de data in een presentatie weer te geven hebben we de volgende business vragen gesteld:</w:t>
+      </w:r>
+    </w:p>
+    <w:p/>
+    <w:p>
+      <w:pPr>
+        <w:pStyle w:val="ListParagraph"/>
+        <w:numPr>
+          <w:ilvl w:val="0"/>
+          <w:numId w:val="2"/>
+        </w:numPr>
+        <w:rPr>
+          <w:i/>
+          <w:iCs/>
+        </w:rPr>
+      </w:pPr>
+      <w:r>
+        <w:rPr>
+          <w:i/>
+          <w:iCs/>
+        </w:rPr>
+        <w:t>Hoeveel is er verkocht per product/categorie in gegeven periode in bepaalde locaties?</w:t>
+      </w:r>
+    </w:p>
+    <w:p>
+      <w:pPr>
+        <w:pStyle w:val="ListParagraph"/>
+        <w:numPr>
+          <w:ilvl w:val="0"/>
+          <w:numId w:val="2"/>
+        </w:numPr>
+        <w:rPr>
+          <w:i/>
+          <w:iCs/>
+        </w:rPr>
+      </w:pPr>
+      <w:r>
+        <w:rPr>
+          <w:i/>
+          <w:iCs/>
+        </w:rPr>
+        <w:t>Hoeveel omzet hebben bepaalde winkels gemaakt in bepaalde tijdperiode?</w:t>
+      </w:r>
+    </w:p>
+    <w:p/>
+    <w:p>
+      <w:r>
+        <w:t xml:space="preserve">Aan de hand </w:t>
+      </w:r>
+      <w:r>
+        <w:t xml:space="preserve">van </w:t>
+      </w:r>
+      <w:r>
+        <w:t xml:space="preserve">die vragen gaan we de finale DW en </w:t>
+      </w:r>
+      <w:r>
+        <w:t>kubus</w:t>
+      </w:r>
+      <w:r>
+        <w:t xml:space="preserve"> oprichten </w:t>
+      </w:r>
+      <w:r>
+        <w:t>en vervolgens</w:t>
+      </w:r>
+      <w:r>
+        <w:t xml:space="preserve"> in </w:t>
+      </w:r>
+      <w:proofErr w:type="spellStart"/>
+      <w:r>
+        <w:rPr>
+          <w:i/>
+          <w:iCs/>
+        </w:rPr>
+        <w:t>PowerBi</w:t>
+      </w:r>
+      <w:proofErr w:type="spellEnd"/>
+      <w:r>
+        <w:t xml:space="preserve"> </w:t>
+      </w:r>
+      <w:r>
+        <w:t>die data voor presentatie</w:t>
+      </w:r>
+      <w:r>
+        <w:t xml:space="preserve"> </w:t>
+      </w:r>
+      <w:r>
+        <w:t>verwerken</w:t>
+      </w:r>
+      <w:r>
+        <w:t>.</w:t>
+      </w:r>
+      <w:r>
+        <w:t xml:space="preserve"> We hebben besloten om voor ieder vraag een apart schema, kubus, DW en visualisatie op te richten.</w:t>
+      </w:r>
     </w:p>
     <w:p/>
     <w:p/>
@@ -2970,34 +3559,26 @@
     <w:p/>
     <w:p/>
     <w:p/>
-    <w:p/>
-    <w:p/>
-    <w:p/>
-    <w:p/>
-    <w:p/>
-    <w:p/>
-    <w:p/>
-    <w:p/>
     <w:p>
       <w:pPr>
         <w:pStyle w:val="Heading1"/>
       </w:pPr>
-      <w:bookmarkStart w:id="10" w:name="_Toc56598888"/>
+      <w:bookmarkStart w:id="12" w:name="_Toc56875103"/>
       <w:r>
         <w:lastRenderedPageBreak/>
         <w:t>Uitwerking</w:t>
       </w:r>
-      <w:bookmarkEnd w:id="10"/>
+      <w:bookmarkEnd w:id="12"/>
     </w:p>
     <w:p>
       <w:pPr>
         <w:pStyle w:val="Heading2"/>
       </w:pPr>
-      <w:bookmarkStart w:id="11" w:name="_Toc56598889"/>
+      <w:bookmarkStart w:id="13" w:name="_Toc56875104"/>
       <w:r>
         <w:t>Data warehouse schema’s</w:t>
       </w:r>
-      <w:bookmarkEnd w:id="11"/>
+      <w:bookmarkEnd w:id="13"/>
     </w:p>
     <w:p>
       <w:pPr>
@@ -3032,236 +3613,13 @@
         <w:rPr>
           <w:i/>
           <w:iCs/>
+          <w:noProof/>
         </w:rPr>
         <w:drawing>
           <wp:inline distT="0" distB="0" distL="0" distR="0" wp14:anchorId="30634BC9" wp14:editId="5F136511">
             <wp:extent cx="2844800" cy="2007468"/>
             <wp:effectExtent l="0" t="0" r="0" b="0"/>
             <wp:docPr id="7" name="Picture 7"/>
-            <wp:cNvGraphicFramePr>
-              <a:graphicFrameLocks xmlns:a="http://schemas.openxmlformats.org/drawingml/2006/main" noChangeAspect="1"/>
-            </wp:cNvGraphicFramePr>
-            <a:graphic xmlns:a="http://schemas.openxmlformats.org/drawingml/2006/main">
-              <a:graphicData uri="http://schemas.openxmlformats.org/drawingml/2006/picture">
-                <pic:pic xmlns:pic="http://schemas.openxmlformats.org/drawingml/2006/picture">
-                  <pic:nvPicPr>
-                    <pic:cNvPr id="1" name=""/>
-                    <pic:cNvPicPr/>
-                  </pic:nvPicPr>
-                  <pic:blipFill>
-                    <a:blip r:embed="rId14"/>
-                    <a:stretch>
-                      <a:fillRect/>
-                    </a:stretch>
-                  </pic:blipFill>
-                  <pic:spPr>
-                    <a:xfrm>
-                      <a:off x="0" y="0"/>
-                      <a:ext cx="2867189" cy="2023267"/>
-                    </a:xfrm>
-                    <a:prstGeom prst="rect">
-                      <a:avLst/>
-                    </a:prstGeom>
-                  </pic:spPr>
-                </pic:pic>
-              </a:graphicData>
-            </a:graphic>
-          </wp:inline>
-        </w:drawing>
-      </w:r>
-    </w:p>
-    <w:p>
-      <w:pPr>
-        <w:pStyle w:val="Caption"/>
-        <w:rPr>
-          <w:i w:val="0"/>
-          <w:iCs w:val="0"/>
-        </w:rPr>
-      </w:pPr>
-      <w:r>
-        <w:t xml:space="preserve">Fig. </w:t>
-      </w:r>
-      <w:r>
-        <w:fldChar w:fldCharType="begin"/>
-      </w:r>
-      <w:r>
-        <w:instrText xml:space="preserve"> SEQ Fig. \* ARABIC </w:instrText>
-      </w:r>
-      <w:r>
-        <w:fldChar w:fldCharType="separate"/>
-      </w:r>
-      <w:r>
-        <w:rPr>
-          <w:noProof/>
-        </w:rPr>
-        <w:t>6</w:t>
-      </w:r>
-      <w:r>
-        <w:fldChar w:fldCharType="end"/>
-      </w:r>
-      <w:r>
-        <w:t xml:space="preserve"> Eerste draft start schema</w:t>
-      </w:r>
-    </w:p>
-    <w:p>
-      <w:r>
-        <w:t xml:space="preserve">Ieder tabel krijgt een </w:t>
-      </w:r>
-      <w:proofErr w:type="spellStart"/>
-      <w:r>
-        <w:t>Key</w:t>
-      </w:r>
-      <w:proofErr w:type="spellEnd"/>
-      <w:r>
-        <w:t xml:space="preserve"> (INT type) die abstract is. </w:t>
-      </w:r>
-      <w:r>
-        <w:t xml:space="preserve">Die noemen we </w:t>
-      </w:r>
-      <w:proofErr w:type="spellStart"/>
-      <w:r>
-        <w:rPr>
-          <w:i/>
-          <w:iCs/>
-        </w:rPr>
-        <w:t>Surrogate</w:t>
-      </w:r>
-      <w:proofErr w:type="spellEnd"/>
-      <w:r>
-        <w:rPr>
-          <w:i/>
-          <w:iCs/>
-        </w:rPr>
-        <w:t xml:space="preserve"> Keys</w:t>
-      </w:r>
-      <w:r>
-        <w:t xml:space="preserve">. </w:t>
-      </w:r>
-      <w:r>
-        <w:t xml:space="preserve">Dat wil zeggen dat ie tijdens data </w:t>
-      </w:r>
-      <w:proofErr w:type="spellStart"/>
-      <w:r>
-        <w:t>warehousing</w:t>
-      </w:r>
-      <w:proofErr w:type="spellEnd"/>
-      <w:r>
-        <w:t xml:space="preserve"> gegenereerd werd en uniek blijft. Volgens onderzoek die we hebben uitgevoerd is een abstracte </w:t>
-      </w:r>
-      <w:proofErr w:type="spellStart"/>
-      <w:r>
-        <w:t>key</w:t>
-      </w:r>
-      <w:proofErr w:type="spellEnd"/>
-      <w:r>
-        <w:t xml:space="preserve"> van belang in een DW voor paar redenen – ten eerste als DW-beheerder heb je niet altijd het toezicht op de source data en je weet niet hoe de </w:t>
-      </w:r>
-      <w:proofErr w:type="spellStart"/>
-      <w:r>
-        <w:t>keys</w:t>
-      </w:r>
-      <w:proofErr w:type="spellEnd"/>
-      <w:r>
-        <w:t xml:space="preserve"> daarin gegenereerd gaan worden. Als er bv. records uit de source DB verwijderd worden en </w:t>
-      </w:r>
-      <w:r>
-        <w:t xml:space="preserve">oude </w:t>
-      </w:r>
-      <w:proofErr w:type="spellStart"/>
-      <w:r>
-        <w:t>keys</w:t>
-      </w:r>
-      <w:proofErr w:type="spellEnd"/>
-      <w:r>
-        <w:t xml:space="preserve"> hergebruikt gaan worden dan krijg je </w:t>
-      </w:r>
-      <w:proofErr w:type="spellStart"/>
-      <w:r>
-        <w:t>duplicate</w:t>
-      </w:r>
-      <w:proofErr w:type="spellEnd"/>
-      <w:r>
-        <w:t xml:space="preserve"> </w:t>
-      </w:r>
-      <w:proofErr w:type="spellStart"/>
-      <w:r>
-        <w:t>keys</w:t>
-      </w:r>
-      <w:proofErr w:type="spellEnd"/>
-      <w:r>
-        <w:t xml:space="preserve"> in je DW. Het kan ook zijn dat voor een of andere reden </w:t>
-      </w:r>
-      <w:proofErr w:type="spellStart"/>
-      <w:r>
-        <w:t>keys</w:t>
-      </w:r>
-      <w:proofErr w:type="spellEnd"/>
-      <w:r>
-        <w:t xml:space="preserve"> in een DB-tabel bv. een code is, die cijfers en letters bevat. Het is dus een goede praktijk om de DW </w:t>
-      </w:r>
-      <w:proofErr w:type="spellStart"/>
-      <w:r>
-        <w:t>keys</w:t>
-      </w:r>
-      <w:proofErr w:type="spellEnd"/>
-      <w:r>
-        <w:t xml:space="preserve"> te ontkoppelen en voor performance redenen INT type te gaan gebruiken</w:t>
-      </w:r>
-    </w:p>
-    <w:p>
-      <w:r>
-        <w:t xml:space="preserve">Onze </w:t>
-      </w:r>
-      <w:proofErr w:type="spellStart"/>
-      <w:r>
-        <w:t>fact</w:t>
-      </w:r>
-      <w:proofErr w:type="spellEnd"/>
-      <w:r>
-        <w:t xml:space="preserve"> tabel hebben we gebaseerd op de </w:t>
-      </w:r>
-      <w:proofErr w:type="spellStart"/>
-      <w:r>
-        <w:rPr>
-          <w:i/>
-          <w:iCs/>
-        </w:rPr>
-        <w:t>SalesOrderDetail</w:t>
-      </w:r>
-      <w:proofErr w:type="spellEnd"/>
-      <w:r>
-        <w:t xml:space="preserve"> tabel. Daarin staan alle </w:t>
-      </w:r>
-      <w:proofErr w:type="spellStart"/>
-      <w:r>
-        <w:t>keys</w:t>
-      </w:r>
-      <w:proofErr w:type="spellEnd"/>
-      <w:r>
-        <w:t xml:space="preserve"> die naar de dimensie tabellen wijzen en </w:t>
-      </w:r>
-      <w:r>
-        <w:t xml:space="preserve">een aantal </w:t>
-      </w:r>
-      <w:proofErr w:type="spellStart"/>
-      <w:r>
-        <w:t>facts</w:t>
-      </w:r>
-      <w:proofErr w:type="spellEnd"/>
-      <w:r>
-        <w:t xml:space="preserve"> die we voor visualisatie gaan benutten. </w:t>
-      </w:r>
-    </w:p>
-    <w:p>
-      <w:pPr>
-        <w:keepNext/>
-      </w:pPr>
-      <w:r>
-        <w:drawing>
-          <wp:inline distT="0" distB="0" distL="0" distR="0" wp14:anchorId="7C64334E" wp14:editId="28841565">
-            <wp:extent cx="2844800" cy="2526281"/>
-            <wp:effectExtent l="0" t="0" r="0" b="7620"/>
-            <wp:docPr id="8" name="Picture 8"/>
             <wp:cNvGraphicFramePr>
               <a:graphicFrameLocks xmlns:a="http://schemas.openxmlformats.org/drawingml/2006/main" noChangeAspect="1"/>
             </wp:cNvGraphicFramePr>
@@ -3281,7 +3639,7 @@
                   <pic:spPr>
                     <a:xfrm>
                       <a:off x="0" y="0"/>
-                      <a:ext cx="2868196" cy="2547057"/>
+                      <a:ext cx="2867189" cy="2023267"/>
                     </a:xfrm>
                     <a:prstGeom prst="rect">
                       <a:avLst/>
@@ -3297,6 +3655,10 @@
     <w:p>
       <w:pPr>
         <w:pStyle w:val="Caption"/>
+        <w:rPr>
+          <w:i w:val="0"/>
+          <w:iCs w:val="0"/>
+        </w:rPr>
       </w:pPr>
       <w:r>
         <w:t xml:space="preserve">Fig. </w:t>
@@ -3320,35 +3682,125 @@
         <w:fldChar w:fldCharType="end"/>
       </w:r>
       <w:r>
-        <w:t xml:space="preserve"> 2de versie van het start schema</w:t>
-      </w:r>
-    </w:p>
-    <w:p>
-      <w:r>
-        <w:lastRenderedPageBreak/>
-        <w:t>Het bleek vrij snel dat we</w:t>
-      </w:r>
+        <w:t xml:space="preserve"> Eerste draft start schema</w:t>
+      </w:r>
+    </w:p>
+    <w:p>
+      <w:r>
+        <w:t xml:space="preserve">Ieder tabel krijgt een </w:t>
+      </w:r>
+      <w:proofErr w:type="spellStart"/>
+      <w:r>
+        <w:t>Key</w:t>
+      </w:r>
+      <w:proofErr w:type="spellEnd"/>
+      <w:r>
+        <w:t xml:space="preserve"> (INT type) die abstract is. </w:t>
+      </w:r>
+      <w:r>
+        <w:t xml:space="preserve">Die noemen we </w:t>
+      </w:r>
+      <w:proofErr w:type="spellStart"/>
       <w:r>
         <w:rPr>
           <w:i/>
           <w:iCs/>
         </w:rPr>
-        <w:t xml:space="preserve"> </w:t>
-      </w:r>
-      <w:r>
-        <w:t xml:space="preserve">ons schema aan moeten passen. Naar aanleiding van een online feedback sessie met de docent en de scholieren en ons eigen uitvindingen tijdens het proces van data set onderzoek, hebben we geconstateerd dat de dimensie tabellen veel informatie bevatten die privacy zorgen opwekken en niet relevant voor de business vragen zijn.  Zo gaan we de namen uit de dimensie tabellen eruit halen. De </w:t>
-      </w:r>
-      <w:proofErr w:type="spellStart"/>
+        <w:t>Surrogate</w:t>
+      </w:r>
+      <w:proofErr w:type="spellEnd"/>
       <w:r>
         <w:rPr>
           <w:i/>
           <w:iCs/>
         </w:rPr>
-        <w:t>Dim_Address</w:t>
+        <w:t xml:space="preserve"> Keys</w:t>
+      </w:r>
+      <w:r>
+        <w:t xml:space="preserve">. </w:t>
+      </w:r>
+      <w:r>
+        <w:t xml:space="preserve">Dat wil zeggen dat ie tijdens data </w:t>
+      </w:r>
+      <w:proofErr w:type="spellStart"/>
+      <w:r>
+        <w:t>warehousing</w:t>
       </w:r>
       <w:proofErr w:type="spellEnd"/>
       <w:r>
-        <w:t xml:space="preserve"> tabel is ook overbodig gezien we een </w:t>
+        <w:t xml:space="preserve"> gegenereerd werd en uniek blijft. Volgens onderzoek die we hebben uitgevoerd is een abstracte </w:t>
+      </w:r>
+      <w:proofErr w:type="spellStart"/>
+      <w:r>
+        <w:t>key</w:t>
+      </w:r>
+      <w:proofErr w:type="spellEnd"/>
+      <w:r>
+        <w:t xml:space="preserve"> van belang in een DW voor paar redenen – ten eerste als DW-beheerder heb je niet altijd het toezicht op de source data en je weet niet hoe de </w:t>
+      </w:r>
+      <w:proofErr w:type="spellStart"/>
+      <w:r>
+        <w:t>keys</w:t>
+      </w:r>
+      <w:proofErr w:type="spellEnd"/>
+      <w:r>
+        <w:t xml:space="preserve"> daarin gegenereerd gaan worden. Als er bv. records uit de source DB verwijderd worden en </w:t>
+      </w:r>
+      <w:r>
+        <w:t xml:space="preserve">oude </w:t>
+      </w:r>
+      <w:proofErr w:type="spellStart"/>
+      <w:r>
+        <w:t>keys</w:t>
+      </w:r>
+      <w:proofErr w:type="spellEnd"/>
+      <w:r>
+        <w:t xml:space="preserve"> hergebruikt gaan worden dan krijg je </w:t>
+      </w:r>
+      <w:proofErr w:type="spellStart"/>
+      <w:r>
+        <w:t>duplicate</w:t>
+      </w:r>
+      <w:proofErr w:type="spellEnd"/>
+      <w:r>
+        <w:t xml:space="preserve"> </w:t>
+      </w:r>
+      <w:proofErr w:type="spellStart"/>
+      <w:r>
+        <w:t>keys</w:t>
+      </w:r>
+      <w:proofErr w:type="spellEnd"/>
+      <w:r>
+        <w:t xml:space="preserve"> in je DW. Het kan ook zijn dat voor een of andere reden </w:t>
+      </w:r>
+      <w:proofErr w:type="spellStart"/>
+      <w:r>
+        <w:t>keys</w:t>
+      </w:r>
+      <w:proofErr w:type="spellEnd"/>
+      <w:r>
+        <w:t xml:space="preserve"> in een DB-tabel bv. een code is, die cijfers en letters bevat. Het is dus een goede praktijk om de DW </w:t>
+      </w:r>
+      <w:proofErr w:type="spellStart"/>
+      <w:r>
+        <w:t>keys</w:t>
+      </w:r>
+      <w:proofErr w:type="spellEnd"/>
+      <w:r>
+        <w:t xml:space="preserve"> te ontkoppelen en voor performance redenen INT type te gaan gebruiken</w:t>
+      </w:r>
+    </w:p>
+    <w:p>
+      <w:r>
+        <w:t xml:space="preserve">Onze </w:t>
+      </w:r>
+      <w:proofErr w:type="spellStart"/>
+      <w:r>
+        <w:t>fact</w:t>
+      </w:r>
+      <w:proofErr w:type="spellEnd"/>
+      <w:r>
+        <w:t xml:space="preserve"> tabel hebben we gebaseerd op de </w:t>
       </w:r>
       <w:proofErr w:type="spellStart"/>
       <w:r>
@@ -3356,28 +3808,30 @@
           <w:i/>
           <w:iCs/>
         </w:rPr>
-        <w:t>Dim_Territory</w:t>
+        <w:t>SalesOrderDetail</w:t>
       </w:r>
       <w:proofErr w:type="spellEnd"/>
       <w:r>
-        <w:t xml:space="preserve"> tabel hebben die voor geografische inzichten zorgt.</w:t>
-      </w:r>
-    </w:p>
-    <w:p/>
-    <w:p/>
-    <w:p>
-      <w:pPr>
-        <w:pStyle w:val="Heading2"/>
-      </w:pPr>
-      <w:bookmarkStart w:id="12" w:name="_Toc56598890"/>
-      <w:r>
-        <w:t>Data warehouse import</w:t>
-      </w:r>
-      <w:bookmarkEnd w:id="12"/>
-    </w:p>
-    <w:p>
-      <w:r>
-        <w:t>We hebben besloten om toch verder te gaan ongeacht het schema niet helemaal naar wens is. We hebben het idee dat het hele proces tot aan visualisatie toe door te lopen een goede oefening is en zou ons verder helpen met ideeën voor verbeteringen m.b.t. opbouw van de data warehouse en de specifieke data die we nodig zouden hebben voor een relevante visualisering. Nadat we het voor elkaar hebben gaan we ons schema aanpassen en de warehouse opnieuw opzetten en op basis daarvan gaan we de finale visualisatie uitwerken.</w:t>
+        <w:t xml:space="preserve"> tabel. Daarin staan alle </w:t>
+      </w:r>
+      <w:proofErr w:type="spellStart"/>
+      <w:r>
+        <w:t>keys</w:t>
+      </w:r>
+      <w:proofErr w:type="spellEnd"/>
+      <w:r>
+        <w:t xml:space="preserve"> die naar de dimensie tabellen wijzen en </w:t>
+      </w:r>
+      <w:r>
+        <w:t xml:space="preserve">een aantal </w:t>
+      </w:r>
+      <w:proofErr w:type="spellStart"/>
+      <w:r>
+        <w:t>facts</w:t>
+      </w:r>
+      <w:proofErr w:type="spellEnd"/>
+      <w:r>
+        <w:t xml:space="preserve"> die we voor visualisatie gaan benutten. </w:t>
       </w:r>
     </w:p>
     <w:p>
@@ -3385,11 +3839,14 @@
         <w:keepNext/>
       </w:pPr>
       <w:r>
+        <w:rPr>
+          <w:noProof/>
+        </w:rPr>
         <w:drawing>
-          <wp:inline distT="0" distB="0" distL="0" distR="0" wp14:anchorId="68CECBB2" wp14:editId="30FA6403">
-            <wp:extent cx="3370825" cy="742950"/>
-            <wp:effectExtent l="0" t="0" r="1270" b="0"/>
-            <wp:docPr id="9" name="Picture 9"/>
+          <wp:inline distT="0" distB="0" distL="0" distR="0" wp14:anchorId="7C64334E" wp14:editId="28841565">
+            <wp:extent cx="2844800" cy="2526281"/>
+            <wp:effectExtent l="0" t="0" r="0" b="7620"/>
+            <wp:docPr id="8" name="Picture 8"/>
             <wp:cNvGraphicFramePr>
               <a:graphicFrameLocks xmlns:a="http://schemas.openxmlformats.org/drawingml/2006/main" noChangeAspect="1"/>
             </wp:cNvGraphicFramePr>
@@ -3409,7 +3866,7 @@
                   <pic:spPr>
                     <a:xfrm>
                       <a:off x="0" y="0"/>
-                      <a:ext cx="3387916" cy="746717"/>
+                      <a:ext cx="2868196" cy="2547057"/>
                     </a:xfrm>
                     <a:prstGeom prst="rect">
                       <a:avLst/>
@@ -3425,23 +3882,14 @@
     <w:p>
       <w:pPr>
         <w:pStyle w:val="Caption"/>
-        <w:rPr>
-          <w:lang w:val="en-GB"/>
-        </w:rPr>
-      </w:pPr>
-      <w:r>
-        <w:rPr>
-          <w:lang w:val="en-GB"/>
-        </w:rPr>
+      </w:pPr>
+      <w:r>
         <w:t xml:space="preserve">Fig. </w:t>
       </w:r>
       <w:r>
         <w:fldChar w:fldCharType="begin"/>
       </w:r>
       <w:r>
-        <w:rPr>
-          <w:lang w:val="en-GB"/>
-        </w:rPr>
         <w:instrText xml:space="preserve"> SEQ Fig. \* ARABIC </w:instrText>
       </w:r>
       <w:r>
@@ -3450,7 +3898,6 @@
       <w:r>
         <w:rPr>
           <w:noProof/>
-          <w:lang w:val="en-GB"/>
         </w:rPr>
         <w:t>8</w:t>
       </w:r>
@@ -3458,24 +3905,47 @@
         <w:fldChar w:fldCharType="end"/>
       </w:r>
       <w:r>
-        <w:rPr>
-          <w:lang w:val="en-GB"/>
-        </w:rPr>
-        <w:t xml:space="preserve"> Data Control Flow</w:t>
-      </w:r>
-    </w:p>
-    <w:p>
-      <w:r>
-        <w:t>Ieder tabe</w:t>
-      </w:r>
-      <w:r>
-        <w:t>l</w:t>
-      </w:r>
-      <w:r>
-        <w:t xml:space="preserve"> krijg zijn eigen C</w:t>
-      </w:r>
-      <w:r>
-        <w:t>ontrol Flow component die de Data Flow structuur opzet omvat.</w:t>
+        <w:t xml:space="preserve"> 2de versie van het start schema</w:t>
+      </w:r>
+    </w:p>
+    <w:p>
+      <w:r>
+        <w:lastRenderedPageBreak/>
+        <w:t>Het bleek vrij snel dat we</w:t>
+      </w:r>
+      <w:r>
+        <w:rPr>
+          <w:i/>
+          <w:iCs/>
+        </w:rPr>
+        <w:t xml:space="preserve"> </w:t>
+      </w:r>
+      <w:r>
+        <w:t xml:space="preserve">ons schema aan moeten passen. Naar aanleiding van een online feedback sessie met de docent en de scholieren en ons eigen uitvindingen tijdens het proces van data set onderzoek, hebben we geconstateerd dat de dimensie tabellen veel informatie bevatten die privacy zorgen opwekken en niet relevant voor de business vragen zijn.  Zo gaan we de namen uit de dimensie tabellen eruit halen. De </w:t>
+      </w:r>
+      <w:proofErr w:type="spellStart"/>
+      <w:r>
+        <w:rPr>
+          <w:i/>
+          <w:iCs/>
+        </w:rPr>
+        <w:t>Dim_Address</w:t>
+      </w:r>
+      <w:proofErr w:type="spellEnd"/>
+      <w:r>
+        <w:t xml:space="preserve"> tabel is ook overbodig gezien we een </w:t>
+      </w:r>
+      <w:proofErr w:type="spellStart"/>
+      <w:r>
+        <w:rPr>
+          <w:i/>
+          <w:iCs/>
+        </w:rPr>
+        <w:t>Dim_Territory</w:t>
+      </w:r>
+      <w:proofErr w:type="spellEnd"/>
+      <w:r>
+        <w:t xml:space="preserve"> tabel hebben die voor geografische inzichten zorgt.</w:t>
       </w:r>
     </w:p>
     <w:p>
@@ -3483,11 +3953,14 @@
         <w:keepNext/>
       </w:pPr>
       <w:r>
+        <w:rPr>
+          <w:noProof/>
+        </w:rPr>
         <w:drawing>
-          <wp:inline distT="0" distB="0" distL="0" distR="0" wp14:anchorId="4A2E3288" wp14:editId="16173C99">
-            <wp:extent cx="3388088" cy="819150"/>
-            <wp:effectExtent l="0" t="0" r="3175" b="0"/>
-            <wp:docPr id="10" name="Picture 10"/>
+          <wp:inline distT="0" distB="0" distL="0" distR="0" wp14:anchorId="08798A0A" wp14:editId="65383134">
+            <wp:extent cx="2813050" cy="2303335"/>
+            <wp:effectExtent l="0" t="0" r="6350" b="1905"/>
+            <wp:docPr id="11" name="Picture 11"/>
             <wp:cNvGraphicFramePr>
               <a:graphicFrameLocks xmlns:a="http://schemas.openxmlformats.org/drawingml/2006/main" noChangeAspect="1"/>
             </wp:cNvGraphicFramePr>
@@ -3507,7 +3980,7 @@
                   <pic:spPr>
                     <a:xfrm>
                       <a:off x="0" y="0"/>
-                      <a:ext cx="3416989" cy="826138"/>
+                      <a:ext cx="2821704" cy="2310421"/>
                     </a:xfrm>
                     <a:prstGeom prst="rect">
                       <a:avLst/>
@@ -3546,18 +4019,500 @@
         <w:fldChar w:fldCharType="end"/>
       </w:r>
       <w:r>
-        <w:t xml:space="preserve"> Data Flow opzet voor </w:t>
-      </w:r>
-      <w:proofErr w:type="spellStart"/>
-      <w:r>
-        <w:t>Dim_Customer</w:t>
-      </w:r>
-      <w:proofErr w:type="spellEnd"/>
-      <w:r>
-        <w:t xml:space="preserve"> tabel</w:t>
-      </w:r>
-    </w:p>
-    <w:p>
+        <w:t xml:space="preserve"> 3de versie</w:t>
+      </w:r>
+    </w:p>
+    <w:p/>
+    <w:p>
+      <w:r>
+        <w:t>Uit eindelijk hebben we twee aparte schema’s aangemaakt - ieder schema voor een business vraag.</w:t>
+      </w:r>
+    </w:p>
+    <w:p>
+      <w:pPr>
+        <w:pStyle w:val="Caption"/>
+        <w:rPr>
+          <w:color w:val="3B3838" w:themeColor="background2" w:themeShade="40"/>
+        </w:rPr>
+      </w:pPr>
+      <w:r>
+        <w:rPr>
+          <w:color w:val="3B3838" w:themeColor="background2" w:themeShade="40"/>
+        </w:rPr>
+        <w:drawing>
+          <wp:anchor distT="0" distB="0" distL="114300" distR="114300" simplePos="0" relativeHeight="251663360" behindDoc="1" locked="0" layoutInCell="1" allowOverlap="1" wp14:anchorId="657EB4EA" wp14:editId="456F9172">
+            <wp:simplePos x="0" y="0"/>
+            <wp:positionH relativeFrom="column">
+              <wp:posOffset>0</wp:posOffset>
+            </wp:positionH>
+            <wp:positionV relativeFrom="paragraph">
+              <wp:posOffset>0</wp:posOffset>
+            </wp:positionV>
+            <wp:extent cx="2711450" cy="1433830"/>
+            <wp:effectExtent l="0" t="0" r="0" b="0"/>
+            <wp:wrapTight wrapText="bothSides">
+              <wp:wrapPolygon edited="0">
+                <wp:start x="0" y="0"/>
+                <wp:lineTo x="0" y="21236"/>
+                <wp:lineTo x="21398" y="21236"/>
+                <wp:lineTo x="21398" y="0"/>
+                <wp:lineTo x="0" y="0"/>
+              </wp:wrapPolygon>
+            </wp:wrapTight>
+            <wp:docPr id="9" name="Picture 9"/>
+            <wp:cNvGraphicFramePr>
+              <a:graphicFrameLocks xmlns:a="http://schemas.openxmlformats.org/drawingml/2006/main" noChangeAspect="1"/>
+            </wp:cNvGraphicFramePr>
+            <a:graphic xmlns:a="http://schemas.openxmlformats.org/drawingml/2006/main">
+              <a:graphicData uri="http://schemas.openxmlformats.org/drawingml/2006/picture">
+                <pic:pic xmlns:pic="http://schemas.openxmlformats.org/drawingml/2006/picture">
+                  <pic:nvPicPr>
+                    <pic:cNvPr id="1" name=""/>
+                    <pic:cNvPicPr/>
+                  </pic:nvPicPr>
+                  <pic:blipFill>
+                    <a:blip r:embed="rId18" cstate="print">
+                      <a:extLst>
+                        <a:ext uri="{28A0092B-C50C-407E-A947-70E740481C1C}">
+                          <a14:useLocalDpi xmlns:a14="http://schemas.microsoft.com/office/drawing/2010/main" val="0"/>
+                        </a:ext>
+                      </a:extLst>
+                    </a:blip>
+                    <a:stretch>
+                      <a:fillRect/>
+                    </a:stretch>
+                  </pic:blipFill>
+                  <pic:spPr>
+                    <a:xfrm>
+                      <a:off x="0" y="0"/>
+                      <a:ext cx="2711450" cy="1433830"/>
+                    </a:xfrm>
+                    <a:prstGeom prst="rect">
+                      <a:avLst/>
+                    </a:prstGeom>
+                  </pic:spPr>
+                </pic:pic>
+              </a:graphicData>
+            </a:graphic>
+          </wp:anchor>
+        </w:drawing>
+      </w:r>
+      <w:r>
+        <w:rPr>
+          <w:color w:val="3B3838" w:themeColor="background2" w:themeShade="40"/>
+        </w:rPr>
+        <w:t xml:space="preserve">Fig. </w:t>
+      </w:r>
+      <w:r>
+        <w:rPr>
+          <w:color w:val="3B3838" w:themeColor="background2" w:themeShade="40"/>
+        </w:rPr>
+        <w:fldChar w:fldCharType="begin"/>
+      </w:r>
+      <w:r>
+        <w:rPr>
+          <w:color w:val="3B3838" w:themeColor="background2" w:themeShade="40"/>
+        </w:rPr>
+        <w:instrText xml:space="preserve"> SEQ Fig. \* ARABIC </w:instrText>
+      </w:r>
+      <w:r>
+        <w:rPr>
+          <w:color w:val="3B3838" w:themeColor="background2" w:themeShade="40"/>
+        </w:rPr>
+        <w:fldChar w:fldCharType="separate"/>
+      </w:r>
+      <w:r>
+        <w:rPr>
+          <w:noProof/>
+          <w:color w:val="3B3838" w:themeColor="background2" w:themeShade="40"/>
+        </w:rPr>
+        <w:t>10</w:t>
+      </w:r>
+      <w:r>
+        <w:rPr>
+          <w:color w:val="3B3838" w:themeColor="background2" w:themeShade="40"/>
+        </w:rPr>
+        <w:fldChar w:fldCharType="end"/>
+      </w:r>
+      <w:r>
+        <w:rPr>
+          <w:color w:val="3B3838" w:themeColor="background2" w:themeShade="40"/>
+        </w:rPr>
+        <w:t xml:space="preserve">  Hoeveel is er verkocht per product/categorie in gegeven periode in bepaalde locaties?</w:t>
+      </w:r>
+    </w:p>
+    <w:p>
+      <w:pPr>
+        <w:pStyle w:val="Caption"/>
+        <w:spacing w:after="0"/>
+      </w:pPr>
+    </w:p>
+    <w:p/>
+    <w:p/>
+    <w:p/>
+    <w:p/>
+    <w:p>
+      <w:pPr>
+        <w:pStyle w:val="Caption"/>
+        <w:spacing w:after="0"/>
+      </w:pPr>
+    </w:p>
+    <w:p>
+      <w:pPr>
+        <w:keepNext/>
+        <w:spacing w:after="0"/>
+        <w:rPr>
+          <w:i/>
+          <w:iCs/>
+          <w:color w:val="3B3838" w:themeColor="background2" w:themeShade="40"/>
+          <w:sz w:val="18"/>
+          <w:szCs w:val="18"/>
+        </w:rPr>
+      </w:pPr>
+      <w:r>
+        <w:rPr>
+          <w:i/>
+          <w:iCs/>
+          <w:color w:val="3B3838" w:themeColor="background2" w:themeShade="40"/>
+          <w:sz w:val="18"/>
+          <w:szCs w:val="18"/>
+        </w:rPr>
+        <w:drawing>
+          <wp:anchor distT="0" distB="0" distL="114300" distR="114300" simplePos="0" relativeHeight="251664384" behindDoc="0" locked="0" layoutInCell="1" allowOverlap="1" wp14:anchorId="529F88E1" wp14:editId="0E6DF6A4">
+            <wp:simplePos x="0" y="0"/>
+            <wp:positionH relativeFrom="column">
+              <wp:posOffset>0</wp:posOffset>
+            </wp:positionH>
+            <wp:positionV relativeFrom="paragraph">
+              <wp:posOffset>1270</wp:posOffset>
+            </wp:positionV>
+            <wp:extent cx="2711450" cy="1424091"/>
+            <wp:effectExtent l="0" t="0" r="0" b="5080"/>
+            <wp:wrapSquare wrapText="bothSides"/>
+            <wp:docPr id="10" name="Picture 10"/>
+            <wp:cNvGraphicFramePr>
+              <a:graphicFrameLocks xmlns:a="http://schemas.openxmlformats.org/drawingml/2006/main" noChangeAspect="1"/>
+            </wp:cNvGraphicFramePr>
+            <a:graphic xmlns:a="http://schemas.openxmlformats.org/drawingml/2006/main">
+              <a:graphicData uri="http://schemas.openxmlformats.org/drawingml/2006/picture">
+                <pic:pic xmlns:pic="http://schemas.openxmlformats.org/drawingml/2006/picture">
+                  <pic:nvPicPr>
+                    <pic:cNvPr id="1" name=""/>
+                    <pic:cNvPicPr/>
+                  </pic:nvPicPr>
+                  <pic:blipFill>
+                    <a:blip r:embed="rId19" cstate="print">
+                      <a:extLst>
+                        <a:ext uri="{28A0092B-C50C-407E-A947-70E740481C1C}">
+                          <a14:useLocalDpi xmlns:a14="http://schemas.microsoft.com/office/drawing/2010/main" val="0"/>
+                        </a:ext>
+                      </a:extLst>
+                    </a:blip>
+                    <a:stretch>
+                      <a:fillRect/>
+                    </a:stretch>
+                  </pic:blipFill>
+                  <pic:spPr>
+                    <a:xfrm>
+                      <a:off x="0" y="0"/>
+                      <a:ext cx="2711450" cy="1424091"/>
+                    </a:xfrm>
+                    <a:prstGeom prst="rect">
+                      <a:avLst/>
+                    </a:prstGeom>
+                  </pic:spPr>
+                </pic:pic>
+              </a:graphicData>
+            </a:graphic>
+          </wp:anchor>
+        </w:drawing>
+      </w:r>
+      <w:r>
+        <w:rPr>
+          <w:i/>
+          <w:iCs/>
+          <w:color w:val="3B3838" w:themeColor="background2" w:themeShade="40"/>
+          <w:sz w:val="18"/>
+          <w:szCs w:val="18"/>
+        </w:rPr>
+        <w:t xml:space="preserve">Fig. </w:t>
+      </w:r>
+      <w:r>
+        <w:rPr>
+          <w:i/>
+          <w:iCs/>
+          <w:color w:val="3B3838" w:themeColor="background2" w:themeShade="40"/>
+          <w:sz w:val="18"/>
+          <w:szCs w:val="18"/>
+        </w:rPr>
+        <w:fldChar w:fldCharType="begin"/>
+      </w:r>
+      <w:r>
+        <w:rPr>
+          <w:i/>
+          <w:iCs/>
+          <w:color w:val="3B3838" w:themeColor="background2" w:themeShade="40"/>
+          <w:sz w:val="18"/>
+          <w:szCs w:val="18"/>
+        </w:rPr>
+        <w:instrText xml:space="preserve"> SEQ Fig. \* ARABIC </w:instrText>
+      </w:r>
+      <w:r>
+        <w:rPr>
+          <w:i/>
+          <w:iCs/>
+          <w:color w:val="3B3838" w:themeColor="background2" w:themeShade="40"/>
+          <w:sz w:val="18"/>
+          <w:szCs w:val="18"/>
+        </w:rPr>
+        <w:fldChar w:fldCharType="separate"/>
+      </w:r>
+      <w:r>
+        <w:rPr>
+          <w:i/>
+          <w:iCs/>
+          <w:noProof/>
+          <w:color w:val="3B3838" w:themeColor="background2" w:themeShade="40"/>
+          <w:sz w:val="18"/>
+          <w:szCs w:val="18"/>
+        </w:rPr>
+        <w:t>11</w:t>
+      </w:r>
+      <w:r>
+        <w:rPr>
+          <w:i/>
+          <w:iCs/>
+          <w:color w:val="3B3838" w:themeColor="background2" w:themeShade="40"/>
+          <w:sz w:val="18"/>
+          <w:szCs w:val="18"/>
+        </w:rPr>
+        <w:fldChar w:fldCharType="end"/>
+      </w:r>
+      <w:r>
+        <w:rPr>
+          <w:i/>
+          <w:iCs/>
+          <w:color w:val="3B3838" w:themeColor="background2" w:themeShade="40"/>
+          <w:sz w:val="18"/>
+          <w:szCs w:val="18"/>
+        </w:rPr>
+        <w:t xml:space="preserve"> Hoeveel is er verkocht per product/categorie </w:t>
+      </w:r>
+    </w:p>
+    <w:p>
+      <w:pPr>
+        <w:pStyle w:val="Caption"/>
+        <w:spacing w:after="0"/>
+        <w:rPr>
+          <w:color w:val="3B3838" w:themeColor="background2" w:themeShade="40"/>
+        </w:rPr>
+      </w:pPr>
+      <w:proofErr w:type="gramStart"/>
+      <w:r>
+        <w:rPr>
+          <w:color w:val="3B3838" w:themeColor="background2" w:themeShade="40"/>
+        </w:rPr>
+        <w:t>in</w:t>
+      </w:r>
+      <w:proofErr w:type="gramEnd"/>
+      <w:r>
+        <w:rPr>
+          <w:color w:val="3B3838" w:themeColor="background2" w:themeShade="40"/>
+        </w:rPr>
+        <w:t xml:space="preserve"> gegeven periode in bepaalde locaties?</w:t>
+      </w:r>
+    </w:p>
+    <w:p>
+      <w:pPr>
+        <w:rPr>
+          <w:i/>
+          <w:iCs/>
+          <w:color w:val="44546A" w:themeColor="text2"/>
+          <w:sz w:val="18"/>
+          <w:szCs w:val="18"/>
+        </w:rPr>
+      </w:pPr>
+      <w:r>
+        <w:br w:type="page"/>
+      </w:r>
+    </w:p>
+    <w:p>
+      <w:pPr>
+        <w:pStyle w:val="Heading2"/>
+      </w:pPr>
+      <w:bookmarkStart w:id="14" w:name="_Toc56875105"/>
+      <w:r>
+        <w:lastRenderedPageBreak/>
+        <w:t>Data warehouse import</w:t>
+      </w:r>
+      <w:bookmarkEnd w:id="14"/>
+    </w:p>
+    <w:p>
+      <w:r>
+        <w:t>We hebben besloten om toch verder te gaan ongeacht het schema niet helemaal naar wens is. We hebben het idee dat het hele proces tot aan visualisatie toe door te lopen een goede oefening is en zou ons verder helpen met ideeën voor verbeteringen m.b.t. opbouw van de data warehouse en de specifieke data die we nodig zouden hebben voor een relevante visualisering. Nadat we het voor elkaar hebben gaan we ons schema aanpassen en de warehouse opnieuw opzetten en op basis daarvan gaan we de finale visualisatie uitwerken.</w:t>
+      </w:r>
+    </w:p>
+    <w:p>
+      <w:pPr>
+        <w:keepNext/>
+      </w:pPr>
+      <w:r>
+        <w:rPr>
+          <w:noProof/>
+        </w:rPr>
+        <w:drawing>
+          <wp:inline distT="0" distB="0" distL="0" distR="0" wp14:anchorId="2D9A74CC" wp14:editId="5DBCAE62">
+            <wp:extent cx="3387725" cy="1600845"/>
+            <wp:effectExtent l="0" t="0" r="3175" b="0"/>
+            <wp:docPr id="12" name="Picture 12"/>
+            <wp:cNvGraphicFramePr>
+              <a:graphicFrameLocks xmlns:a="http://schemas.openxmlformats.org/drawingml/2006/main" noChangeAspect="1"/>
+            </wp:cNvGraphicFramePr>
+            <a:graphic xmlns:a="http://schemas.openxmlformats.org/drawingml/2006/main">
+              <a:graphicData uri="http://schemas.openxmlformats.org/drawingml/2006/picture">
+                <pic:pic xmlns:pic="http://schemas.openxmlformats.org/drawingml/2006/picture">
+                  <pic:nvPicPr>
+                    <pic:cNvPr id="1" name=""/>
+                    <pic:cNvPicPr/>
+                  </pic:nvPicPr>
+                  <pic:blipFill>
+                    <a:blip r:embed="rId20"/>
+                    <a:stretch>
+                      <a:fillRect/>
+                    </a:stretch>
+                  </pic:blipFill>
+                  <pic:spPr>
+                    <a:xfrm>
+                      <a:off x="0" y="0"/>
+                      <a:ext cx="3400922" cy="1607081"/>
+                    </a:xfrm>
+                    <a:prstGeom prst="rect">
+                      <a:avLst/>
+                    </a:prstGeom>
+                  </pic:spPr>
+                </pic:pic>
+              </a:graphicData>
+            </a:graphic>
+          </wp:inline>
+        </w:drawing>
+      </w:r>
+    </w:p>
+    <w:p>
+      <w:pPr>
+        <w:pStyle w:val="Caption"/>
+      </w:pPr>
+      <w:r>
+        <w:t xml:space="preserve">Fig. </w:t>
+      </w:r>
+      <w:r>
+        <w:fldChar w:fldCharType="begin"/>
+      </w:r>
+      <w:r>
+        <w:instrText xml:space="preserve"> SEQ Fig. \* ARABIC </w:instrText>
+      </w:r>
+      <w:r>
+        <w:fldChar w:fldCharType="separate"/>
+      </w:r>
+      <w:r>
+        <w:rPr>
+          <w:noProof/>
+        </w:rPr>
+        <w:t>12</w:t>
+      </w:r>
+      <w:r>
+        <w:fldChar w:fldCharType="end"/>
+      </w:r>
+      <w:r>
+        <w:t xml:space="preserve"> Data Control Flow</w:t>
+      </w:r>
+    </w:p>
+    <w:p>
+      <w:r>
+        <w:t>Ieder tabe</w:t>
+      </w:r>
+      <w:r>
+        <w:t>l</w:t>
+      </w:r>
+      <w:r>
+        <w:t xml:space="preserve"> krijg zijn eigen C</w:t>
+      </w:r>
+      <w:r>
+        <w:t>ontrol Flow component die de Data Flow structuur opzet omvat.</w:t>
+      </w:r>
+    </w:p>
+    <w:p/>
+    <w:p>
+      <w:pPr>
+        <w:keepNext/>
+      </w:pPr>
+      <w:r>
+        <w:rPr>
+          <w:noProof/>
+        </w:rPr>
+        <w:drawing>
+          <wp:anchor distT="0" distB="0" distL="114300" distR="114300" simplePos="0" relativeHeight="251662336" behindDoc="0" locked="0" layoutInCell="1" allowOverlap="1" wp14:anchorId="18C1A7CC" wp14:editId="0E9ECA8D">
+            <wp:simplePos x="0" y="0"/>
+            <wp:positionH relativeFrom="column">
+              <wp:posOffset>0</wp:posOffset>
+            </wp:positionH>
+            <wp:positionV relativeFrom="paragraph">
+              <wp:posOffset>0</wp:posOffset>
+            </wp:positionV>
+            <wp:extent cx="1739900" cy="3823335"/>
+            <wp:effectExtent l="0" t="0" r="0" b="5715"/>
+            <wp:wrapThrough wrapText="bothSides">
+              <wp:wrapPolygon edited="0">
+                <wp:start x="0" y="0"/>
+                <wp:lineTo x="0" y="21525"/>
+                <wp:lineTo x="21285" y="21525"/>
+                <wp:lineTo x="21285" y="0"/>
+                <wp:lineTo x="0" y="0"/>
+              </wp:wrapPolygon>
+            </wp:wrapThrough>
+            <wp:docPr id="13" name="Picture 13"/>
+            <wp:cNvGraphicFramePr>
+              <a:graphicFrameLocks xmlns:a="http://schemas.openxmlformats.org/drawingml/2006/main" noChangeAspect="1"/>
+            </wp:cNvGraphicFramePr>
+            <a:graphic xmlns:a="http://schemas.openxmlformats.org/drawingml/2006/main">
+              <a:graphicData uri="http://schemas.openxmlformats.org/drawingml/2006/picture">
+                <pic:pic xmlns:pic="http://schemas.openxmlformats.org/drawingml/2006/picture">
+                  <pic:nvPicPr>
+                    <pic:cNvPr id="1" name=""/>
+                    <pic:cNvPicPr/>
+                  </pic:nvPicPr>
+                  <pic:blipFill>
+                    <a:blip r:embed="rId21">
+                      <a:extLst>
+                        <a:ext uri="{28A0092B-C50C-407E-A947-70E740481C1C}">
+                          <a14:useLocalDpi xmlns:a14="http://schemas.microsoft.com/office/drawing/2010/main" val="0"/>
+                        </a:ext>
+                      </a:extLst>
+                    </a:blip>
+                    <a:stretch>
+                      <a:fillRect/>
+                    </a:stretch>
+                  </pic:blipFill>
+                  <pic:spPr>
+                    <a:xfrm>
+                      <a:off x="0" y="0"/>
+                      <a:ext cx="1739900" cy="3823335"/>
+                    </a:xfrm>
+                    <a:prstGeom prst="rect">
+                      <a:avLst/>
+                    </a:prstGeom>
+                  </pic:spPr>
+                </pic:pic>
+              </a:graphicData>
+            </a:graphic>
+            <wp14:sizeRelH relativeFrom="margin">
+              <wp14:pctWidth>0</wp14:pctWidth>
+            </wp14:sizeRelH>
+            <wp14:sizeRelV relativeFrom="margin">
+              <wp14:pctHeight>0</wp14:pctHeight>
+            </wp14:sizeRelV>
+          </wp:anchor>
+        </w:drawing>
+      </w:r>
       <w:r>
         <w:t xml:space="preserve">Dit opzet zorgt ervoor dat de data import doorgaat op sequentiële manier – als een tabel gevuld wordt gaat het proces verder naar de volgende tabel. </w:t>
       </w:r>
@@ -3604,9 +4559,297 @@
         <w:t xml:space="preserve"> beschikbare modulen en de flexibiliteit of juist beperkingen daarvan te leren kennen. </w:t>
       </w:r>
     </w:p>
+    <w:p/>
+    <w:p/>
+    <w:p/>
+    <w:p/>
+    <w:p/>
+    <w:p>
+      <w:pPr>
+        <w:pStyle w:val="Caption"/>
+      </w:pPr>
+    </w:p>
+    <w:p>
+      <w:pPr>
+        <w:pStyle w:val="Caption"/>
+      </w:pPr>
+    </w:p>
+    <w:p>
+      <w:pPr>
+        <w:pStyle w:val="Caption"/>
+      </w:pPr>
+    </w:p>
+    <w:p>
+      <w:pPr>
+        <w:pStyle w:val="Caption"/>
+      </w:pPr>
+    </w:p>
+    <w:p>
+      <w:pPr>
+        <w:pStyle w:val="Caption"/>
+      </w:pPr>
+      <w:r>
+        <w:t xml:space="preserve">Fig. </w:t>
+      </w:r>
+      <w:r>
+        <w:fldChar w:fldCharType="begin"/>
+      </w:r>
+      <w:r>
+        <w:instrText xml:space="preserve"> SEQ Fig. \* ARABIC </w:instrText>
+      </w:r>
+      <w:r>
+        <w:fldChar w:fldCharType="separate"/>
+      </w:r>
+      <w:r>
+        <w:rPr>
+          <w:noProof/>
+        </w:rPr>
+        <w:t>13</w:t>
+      </w:r>
+      <w:r>
+        <w:fldChar w:fldCharType="end"/>
+      </w:r>
+      <w:r>
+        <w:t xml:space="preserve"> Data Flow opzet voor </w:t>
+      </w:r>
+      <w:proofErr w:type="spellStart"/>
+      <w:r>
+        <w:t>Dim_Customer</w:t>
+      </w:r>
+      <w:proofErr w:type="spellEnd"/>
+      <w:r>
+        <w:t xml:space="preserve"> tabel</w:t>
+      </w:r>
+    </w:p>
+    <w:p>
+      <w:pPr>
+        <w:pStyle w:val="Heading2"/>
+      </w:pPr>
+      <w:bookmarkStart w:id="15" w:name="_Toc56875106"/>
+      <w:r>
+        <w:lastRenderedPageBreak/>
+        <w:t>Kubus</w:t>
+      </w:r>
+      <w:bookmarkEnd w:id="15"/>
+    </w:p>
+    <w:p>
+      <w:r>
+        <w:t xml:space="preserve">We hebben de kubus met geometrische figuren transformatie gemaakt. Met behulp van objecten groeperingen kunnen we bepaalde dimensies toelichten. Het resultaat is vrij flexibele oplossing die het idee van DW-gegevens weergave visueel en begrijpelijk maakt. Met dit opzet kunnen we eigenlijk willekeurige aantal dimensies illustreren inclusief </w:t>
+      </w:r>
+      <w:proofErr w:type="spellStart"/>
+      <w:r>
+        <w:rPr>
+          <w:i/>
+          <w:iCs/>
+        </w:rPr>
+        <w:t>roll</w:t>
+      </w:r>
+      <w:proofErr w:type="spellEnd"/>
+      <w:r>
+        <w:rPr>
+          <w:i/>
+          <w:iCs/>
+        </w:rPr>
+        <w:t>-up</w:t>
+      </w:r>
+      <w:r>
+        <w:t xml:space="preserve"> en </w:t>
+      </w:r>
+      <w:proofErr w:type="spellStart"/>
+      <w:r>
+        <w:rPr>
+          <w:i/>
+          <w:iCs/>
+        </w:rPr>
+        <w:t>drill</w:t>
+      </w:r>
+      <w:proofErr w:type="spellEnd"/>
+      <w:r>
+        <w:rPr>
+          <w:i/>
+          <w:iCs/>
+        </w:rPr>
+        <w:t>-down</w:t>
+      </w:r>
+      <w:r>
+        <w:t xml:space="preserve"> </w:t>
+      </w:r>
+      <w:proofErr w:type="gramStart"/>
+      <w:r>
+        <w:t>OLAP operaties</w:t>
+      </w:r>
+      <w:proofErr w:type="gramEnd"/>
+      <w:r>
+        <w:t>.</w:t>
+      </w:r>
+    </w:p>
+    <w:p>
+      <w:pPr>
+        <w:keepNext/>
+      </w:pPr>
+      <w:r>
+        <w:drawing>
+          <wp:inline distT="0" distB="0" distL="0" distR="0" wp14:anchorId="54A10064" wp14:editId="4246F01D">
+            <wp:extent cx="3310317" cy="2527300"/>
+            <wp:effectExtent l="0" t="0" r="4445" b="6350"/>
+            <wp:docPr id="14" name="Picture 14"/>
+            <wp:cNvGraphicFramePr>
+              <a:graphicFrameLocks xmlns:a="http://schemas.openxmlformats.org/drawingml/2006/main" noChangeAspect="1"/>
+            </wp:cNvGraphicFramePr>
+            <a:graphic xmlns:a="http://schemas.openxmlformats.org/drawingml/2006/main">
+              <a:graphicData uri="http://schemas.openxmlformats.org/drawingml/2006/picture">
+                <pic:pic xmlns:pic="http://schemas.openxmlformats.org/drawingml/2006/picture">
+                  <pic:nvPicPr>
+                    <pic:cNvPr id="1" name=""/>
+                    <pic:cNvPicPr/>
+                  </pic:nvPicPr>
+                  <pic:blipFill>
+                    <a:blip r:embed="rId22"/>
+                    <a:stretch>
+                      <a:fillRect/>
+                    </a:stretch>
+                  </pic:blipFill>
+                  <pic:spPr>
+                    <a:xfrm>
+                      <a:off x="0" y="0"/>
+                      <a:ext cx="3324042" cy="2537779"/>
+                    </a:xfrm>
+                    <a:prstGeom prst="rect">
+                      <a:avLst/>
+                    </a:prstGeom>
+                  </pic:spPr>
+                </pic:pic>
+              </a:graphicData>
+            </a:graphic>
+          </wp:inline>
+        </w:drawing>
+      </w:r>
+    </w:p>
+    <w:p>
+      <w:pPr>
+        <w:pStyle w:val="Caption"/>
+      </w:pPr>
+      <w:r>
+        <w:t xml:space="preserve">Fig. </w:t>
+      </w:r>
+      <w:r>
+        <w:fldChar w:fldCharType="begin"/>
+      </w:r>
+      <w:r>
+        <w:instrText xml:space="preserve"> SEQ Fig. \* ARABIC </w:instrText>
+      </w:r>
+      <w:r>
+        <w:fldChar w:fldCharType="separate"/>
+      </w:r>
+      <w:r>
+        <w:rPr>
+          <w:noProof/>
+        </w:rPr>
+        <w:t>14</w:t>
+      </w:r>
+      <w:r>
+        <w:fldChar w:fldCharType="end"/>
+      </w:r>
+      <w:r>
+        <w:t xml:space="preserve"> Geometrische figuren zijn onderdelen van de kubus</w:t>
+      </w:r>
+    </w:p>
+    <w:p/>
+    <w:p>
+      <w:pPr>
+        <w:keepNext/>
+      </w:pPr>
+      <w:r>
+        <w:drawing>
+          <wp:inline distT="0" distB="0" distL="0" distR="0" wp14:anchorId="6F6B5CD6" wp14:editId="0C2E4CD6">
+            <wp:extent cx="3310255" cy="2781180"/>
+            <wp:effectExtent l="0" t="0" r="4445" b="635"/>
+            <wp:docPr id="15" name="Picture 15"/>
+            <wp:cNvGraphicFramePr>
+              <a:graphicFrameLocks xmlns:a="http://schemas.openxmlformats.org/drawingml/2006/main" noChangeAspect="1"/>
+            </wp:cNvGraphicFramePr>
+            <a:graphic xmlns:a="http://schemas.openxmlformats.org/drawingml/2006/main">
+              <a:graphicData uri="http://schemas.openxmlformats.org/drawingml/2006/picture">
+                <pic:pic xmlns:pic="http://schemas.openxmlformats.org/drawingml/2006/picture">
+                  <pic:nvPicPr>
+                    <pic:cNvPr id="1" name=""/>
+                    <pic:cNvPicPr/>
+                  </pic:nvPicPr>
+                  <pic:blipFill>
+                    <a:blip r:embed="rId23"/>
+                    <a:stretch>
+                      <a:fillRect/>
+                    </a:stretch>
+                  </pic:blipFill>
+                  <pic:spPr>
+                    <a:xfrm>
+                      <a:off x="0" y="0"/>
+                      <a:ext cx="3322421" cy="2791402"/>
+                    </a:xfrm>
+                    <a:prstGeom prst="rect">
+                      <a:avLst/>
+                    </a:prstGeom>
+                  </pic:spPr>
+                </pic:pic>
+              </a:graphicData>
+            </a:graphic>
+          </wp:inline>
+        </w:drawing>
+      </w:r>
+    </w:p>
+    <w:p>
+      <w:pPr>
+        <w:pStyle w:val="Caption"/>
+        <w:spacing w:after="0"/>
+      </w:pPr>
+      <w:r>
+        <w:t xml:space="preserve">Fig. </w:t>
+      </w:r>
+      <w:r>
+        <w:fldChar w:fldCharType="begin"/>
+      </w:r>
+      <w:r>
+        <w:instrText xml:space="preserve"> SEQ Fig. \* ARABIC </w:instrText>
+      </w:r>
+      <w:r>
+        <w:fldChar w:fldCharType="separate"/>
+      </w:r>
+      <w:r>
+        <w:rPr>
+          <w:noProof/>
+        </w:rPr>
+        <w:t>15</w:t>
+      </w:r>
+      <w:r>
+        <w:fldChar w:fldCharType="end"/>
+      </w:r>
+      <w:r>
+        <w:t xml:space="preserve"> Uit eindelijk komen we op dit ontwerp uit - labels, aantal dimensies etc. </w:t>
+      </w:r>
+    </w:p>
+    <w:p>
+      <w:pPr>
+        <w:pStyle w:val="Caption"/>
+        <w:spacing w:after="0"/>
+      </w:pPr>
+      <w:proofErr w:type="gramStart"/>
+      <w:r>
+        <w:t>worden</w:t>
+      </w:r>
+      <w:proofErr w:type="gramEnd"/>
+      <w:r>
+        <w:t xml:space="preserve"> toegepast </w:t>
+      </w:r>
+      <w:r>
+        <w:rPr>
+          <w:noProof/>
+        </w:rPr>
+        <w:t xml:space="preserve"> voor specifieke business scanario</w:t>
+      </w:r>
+    </w:p>
     <w:sectPr>
-      <w:headerReference w:type="default" r:id="rId18"/>
-      <w:footerReference w:type="default" r:id="rId19"/>
+      <w:headerReference w:type="default" r:id="rId24"/>
+      <w:footerReference w:type="default" r:id="rId25"/>
       <w:pgSz w:w="12240" w:h="15840"/>
       <w:pgMar w:top="1440" w:right="1440" w:bottom="1440" w:left="1440" w:header="720" w:footer="720" w:gutter="0"/>
       <w:pgNumType w:start="0"/>
@@ -3886,7 +5129,7 @@
           <w:docPart w:val="AF77236BA5AE4B2F8B516F488A300065"/>
         </w:placeholder>
         <w:dataBinding w:prefixMappings="xmlns:ns0='http://schemas.microsoft.com/office/2006/coverPageProps'" w:xpath="/ns0:CoverPageProperties[1]/ns0:PublishDate[1]" w:storeItemID="{55AF091B-3C7A-41E3-B477-F2FDAA23CFDA}"/>
-        <w:date w:fullDate="2020-11-09T00:00:00Z">
+        <w:date w:fullDate="2020-11-21T00:00:00Z">
           <w:dateFormat w:val="d MMMM yyyy"/>
           <w:lid w:val="nl-NL"/>
           <w:storeMappedDataAs w:val="dateTime"/>
@@ -3903,7 +5146,7 @@
             <w:szCs w:val="24"/>
             <w:lang w:val="en-US"/>
           </w:rPr>
-          <w:t>9</w:t>
+          <w:t>21</w:t>
         </w:r>
         <w:r>
           <w:rPr>
@@ -3956,7 +5199,7 @@
   <w:abstractNum w:abstractNumId="0" w15:restartNumberingAfterBreak="0">
     <w:nsid w:val="0EED5D28"/>
     <w:multiLevelType w:val="hybridMultilevel"/>
-    <w:tmpl w:val="043248F0"/>
+    <w:tmpl w:val="ED28D26C"/>
     <w:lvl w:ilvl="0" w:tplc="04130001">
       <w:start w:val="1"/>
       <w:numFmt w:val="bullet"/>
@@ -5124,7 +6367,7 @@
     <w:charset w:val="00"/>
     <w:family w:val="roman"/>
     <w:pitch w:val="variable"/>
-    <w:sig w:usb0="E0002AFF" w:usb1="C0007843" w:usb2="00000009" w:usb3="00000000" w:csb0="000001FF" w:csb1="00000000"/>
+    <w:sig w:usb0="E0002EFF" w:usb1="C000785B" w:usb2="00000009" w:usb3="00000000" w:csb0="000001FF" w:csb1="00000000"/>
   </w:font>
   <w:font w:name="Courier New">
     <w:panose1 w:val="02070309020205020404"/>
@@ -5145,14 +6388,14 @@
     <w:charset w:val="00"/>
     <w:family w:val="swiss"/>
     <w:pitch w:val="variable"/>
-    <w:sig w:usb0="E00002FF" w:usb1="4000ACFF" w:usb2="00000001" w:usb3="00000000" w:csb0="0000019F" w:csb1="00000000"/>
+    <w:sig w:usb0="E4002EFF" w:usb1="C000247B" w:usb2="00000009" w:usb3="00000000" w:csb0="000001FF" w:csb1="00000000"/>
   </w:font>
   <w:font w:name="Calibri Light">
     <w:panose1 w:val="020F0302020204030204"/>
     <w:charset w:val="00"/>
     <w:family w:val="swiss"/>
     <w:pitch w:val="variable"/>
-    <w:sig w:usb0="A00002EF" w:usb1="4000207B" w:usb2="00000000" w:usb3="00000000" w:csb0="0000009F" w:csb1="00000000"/>
+    <w:sig w:usb0="E4002EFF" w:usb1="C000247B" w:usb2="00000009" w:usb3="00000000" w:csb0="000001FF" w:csb1="00000000"/>
   </w:font>
   <w:font w:name="Segoe UI">
     <w:panose1 w:val="020B0502040204020203"/>
@@ -5185,7 +6428,8 @@
     <w:rsid w:val="0013707D"/>
     <w:rsid w:val="00164E86"/>
     <w:rsid w:val="00212244"/>
-    <w:rsid w:val="006167EA"/>
+    <w:rsid w:val="0068501B"/>
+    <w:rsid w:val="00CD2833"/>
     <w:rsid w:val="00D801FE"/>
   </w:rsids>
   <m:mathPr>
@@ -5643,18 +6887,6 @@
     <w:name w:val="AF77236BA5AE4B2F8B516F488A300065"/>
     <w:rsid w:val="00164E86"/>
   </w:style>
-  <w:style w:type="paragraph" w:customStyle="1" w:styleId="0BACB8D7E0D8413CAE18C90A53C80AA5">
-    <w:name w:val="0BACB8D7E0D8413CAE18C90A53C80AA5"/>
-    <w:rsid w:val="00212244"/>
-  </w:style>
-  <w:style w:type="paragraph" w:customStyle="1" w:styleId="BCFC1974FC1947BD965BFCB1905957D8">
-    <w:name w:val="BCFC1974FC1947BD965BFCB1905957D8"/>
-    <w:rsid w:val="00212244"/>
-  </w:style>
-  <w:style w:type="paragraph" w:customStyle="1" w:styleId="1DE437DF67E44E78B117088A894BAB0D">
-    <w:name w:val="1DE437DF67E44E78B117088A894BAB0D"/>
-    <w:rsid w:val="00212244"/>
-  </w:style>
 </w:styles>
 </file>
 
@@ -5928,7 +7160,7 @@
 
 <file path=customXml/item1.xml><?xml version="1.0" encoding="utf-8"?>
 <CoverPageProperties xmlns="http://schemas.microsoft.com/office/2006/coverPageProps">
-  <PublishDate>2020-11-09T00:00:00</PublishDate>
+  <PublishDate>2020-11-21T00:00:00</PublishDate>
   <Abstract/>
   <CompanyAddress/>
   <CompanyPhone/>

</xml_diff>